<commit_message>
Correction de la problematique et de l'hypothèse
</commit_message>
<xml_diff>
--- a/Jacques-Steven Intro_040321-1.docx
+++ b/Jacques-Steven Intro_040321-1.docx
@@ -1,6 +1,6 @@
 
 <file path=word/document.xml><?xml version="1.0" encoding="utf-8"?>
-<w:document xmlns:wpc="http://schemas.microsoft.com/office/word/2010/wordprocessingCanvas" xmlns:mc="http://schemas.openxmlformats.org/markup-compatibility/2006" xmlns:o="urn:schemas-microsoft-com:office:office" xmlns:r="http://schemas.openxmlformats.org/officeDocument/2006/relationships" xmlns:m="http://schemas.openxmlformats.org/officeDocument/2006/math" xmlns:v="urn:schemas-microsoft-com:vml" xmlns:wp14="http://schemas.microsoft.com/office/word/2010/wordprocessingDrawing" xmlns:wp="http://schemas.openxmlformats.org/drawingml/2006/wordprocessingDrawing" xmlns:w10="urn:schemas-microsoft-com:office:word" xmlns:w="http://schemas.openxmlformats.org/wordprocessingml/2006/main" xmlns:w14="http://schemas.microsoft.com/office/word/2010/wordml" xmlns:wpg="http://schemas.microsoft.com/office/word/2010/wordprocessingGroup" xmlns:wpi="http://schemas.microsoft.com/office/word/2010/wordprocessingInk" xmlns:wne="http://schemas.microsoft.com/office/word/2006/wordml" xmlns:wps="http://schemas.microsoft.com/office/word/2010/wordprocessingShape" mc:Ignorable="w14 wp14">
+<w:document xmlns:wpc="http://schemas.microsoft.com/office/word/2010/wordprocessingCanvas" xmlns:cx="http://schemas.microsoft.com/office/drawing/2014/chartex" xmlns:mc="http://schemas.openxmlformats.org/markup-compatibility/2006" xmlns:o="urn:schemas-microsoft-com:office:office" xmlns:r="http://schemas.openxmlformats.org/officeDocument/2006/relationships" xmlns:m="http://schemas.openxmlformats.org/officeDocument/2006/math" xmlns:v="urn:schemas-microsoft-com:vml" xmlns:wp14="http://schemas.microsoft.com/office/word/2010/wordprocessingDrawing" xmlns:wp="http://schemas.openxmlformats.org/drawingml/2006/wordprocessingDrawing" xmlns:w10="urn:schemas-microsoft-com:office:word" xmlns:w="http://schemas.openxmlformats.org/wordprocessingml/2006/main" xmlns:w14="http://schemas.microsoft.com/office/word/2010/wordml" xmlns:w15="http://schemas.microsoft.com/office/word/2012/wordml" xmlns:w16se="http://schemas.microsoft.com/office/word/2015/wordml/symex" xmlns:wpg="http://schemas.microsoft.com/office/word/2010/wordprocessingGroup" xmlns:wpi="http://schemas.microsoft.com/office/word/2010/wordprocessingInk" xmlns:wne="http://schemas.microsoft.com/office/word/2006/wordml" xmlns:wps="http://schemas.microsoft.com/office/word/2010/wordprocessingShape" mc:Ignorable="w14 w15 w16se wp14">
   <w:body>
     <w:p>
       <w:pPr>
@@ -16,7 +16,7 @@
       <w:r>
         <w:rPr>
           <w:noProof/>
-          <w:lang w:val="en-US"/>
+          <w:lang w:eastAsia="fr-FR"/>
         </w:rPr>
         <mc:AlternateContent>
           <mc:Choice Requires="wps">
@@ -97,7 +97,7 @@
           </mc:Choice>
           <mc:Fallback>
             <w:pict>
-              <v:shapetype id="_x0000_t202" coordsize="21600,21600" o:spt="202" path="m,l,21600r21600,l21600,xe">
+              <v:shapetype w14:anchorId="055BAD93" id="_x0000_t202" coordsize="21600,21600" o:spt="202" path="m,l,21600r21600,l21600,xe">
                 <v:stroke joinstyle="miter"/>
                 <v:path gradientshapeok="t" o:connecttype="rect"/>
               </v:shapetype>
@@ -231,7 +231,7 @@
         </w:rPr>
         <w:t xml:space="preserve">E-mail: </w:t>
       </w:r>
-      <w:hyperlink r:id="rId8" w:history="1">
+      <w:hyperlink r:id="rId7" w:history="1">
         <w:r>
           <w:rPr>
             <w:rStyle w:val="Lienhypertexte"/>
@@ -274,7 +274,7 @@
           <w:noProof/>
           <w:sz w:val="24"/>
           <w:szCs w:val="24"/>
-          <w:lang w:val="en-US"/>
+          <w:lang w:eastAsia="fr-FR"/>
         </w:rPr>
         <w:drawing>
           <wp:inline distT="0" distB="0" distL="0" distR="0" wp14:anchorId="138F4243" wp14:editId="79EDB09F">
@@ -294,7 +294,7 @@
                     </pic:cNvPicPr>
                   </pic:nvPicPr>
                   <pic:blipFill>
-                    <a:blip r:embed="rId9" cstate="print">
+                    <a:blip r:embed="rId8" cstate="print">
                       <a:extLst>
                         <a:ext uri="{28A0092B-C50C-407E-A947-70E740481C1C}">
                           <a14:useLocalDpi xmlns:a14="http://schemas.microsoft.com/office/drawing/2010/main" val="0"/>
@@ -360,7 +360,7 @@
       <w:r>
         <w:rPr>
           <w:noProof/>
-          <w:lang w:val="en-US"/>
+          <w:lang w:eastAsia="fr-FR"/>
         </w:rPr>
         <mc:AlternateContent>
           <mc:Choice Requires="wps">
@@ -462,9 +462,9 @@
           </mc:Choice>
           <mc:Fallback>
             <w:pict>
-              <v:roundrect id="Rectangle à coins arrondis 2" o:spid="_x0000_s1027" alt="Description : Description : Description : Description : 10 %" style="position:absolute;margin-left:-16.1pt;margin-top:9.8pt;width:486.75pt;height:91.5pt;z-index:251660288;visibility:visible;mso-wrap-style:square;mso-width-percent:0;mso-height-percent:0;mso-wrap-distance-left:9pt;mso-wrap-distance-top:0;mso-wrap-distance-right:9pt;mso-wrap-distance-bottom:0;mso-position-horizontal:absolute;mso-position-horizontal-relative:text;mso-position-vertical:absolute;mso-position-vertical-relative:text;mso-width-percent:0;mso-height-percent:0;mso-width-relative:page;mso-height-relative:page;v-text-anchor:top" arcsize="10923f" o:gfxdata="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" fillcolor="black" strokeweight="12pt">
-                <v:fill r:id="rId10" o:title="" type="pattern"/>
-                <v:stroke r:id="rId11" o:title="" filltype="pattern" linestyle="thickThin"/>
+              <v:roundrect w14:anchorId="2E9DAB04" id="Rectangle à coins arrondis 2" o:spid="_x0000_s1027" alt="Description : Description : Description : 10 %" style="position:absolute;margin-left:-16.1pt;margin-top:9.8pt;width:486.75pt;height:91.5pt;z-index:251660288;visibility:visible;mso-wrap-style:square;mso-width-percent:0;mso-height-percent:0;mso-wrap-distance-left:9pt;mso-wrap-distance-top:0;mso-wrap-distance-right:9pt;mso-wrap-distance-bottom:0;mso-position-horizontal:absolute;mso-position-horizontal-relative:text;mso-position-vertical:absolute;mso-position-vertical-relative:text;mso-width-percent:0;mso-height-percent:0;mso-width-relative:page;mso-height-relative:page;v-text-anchor:top" arcsize="10923f" o:gfxdata="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" fillcolor="black" strokeweight="12pt">
+                <v:fill r:id="rId9" o:title="" type="pattern"/>
+                <v:stroke r:id="rId10" o:title="" filltype="pattern" linestyle="thickThin"/>
                 <v:textbox>
                   <w:txbxContent>
                     <w:p>
@@ -593,19 +593,8 @@
           <w:sz w:val="24"/>
           <w:szCs w:val="24"/>
         </w:rPr>
-        <w:t xml:space="preserve">BALUME MUYISA </w:t>
-      </w:r>
-      <w:proofErr w:type="spellStart"/>
-      <w:r>
-        <w:rPr>
-          <w:rFonts w:ascii="Times New Roman" w:hAnsi="Times New Roman" w:cs="Times New Roman"/>
-          <w:b/>
-          <w:sz w:val="24"/>
-          <w:szCs w:val="24"/>
-        </w:rPr>
-        <w:t>Steeven</w:t>
-      </w:r>
-      <w:proofErr w:type="spellEnd"/>
+        <w:t>BALUME MUYISA Steeven</w:t>
+      </w:r>
     </w:p>
     <w:p>
       <w:pPr>
@@ -767,7 +756,7 @@
           <w:szCs w:val="24"/>
         </w:rPr>
         <w:sectPr>
-          <w:headerReference w:type="default" r:id="rId12"/>
+          <w:headerReference w:type="default" r:id="rId11"/>
           <w:pgSz w:w="11906" w:h="16838"/>
           <w:pgMar w:top="1417" w:right="1417" w:bottom="1417" w:left="1417" w:header="708" w:footer="708" w:gutter="0"/>
           <w:pgBorders w:display="firstPage" w:offsetFrom="page">
@@ -849,23 +838,7 @@
           <w:sz w:val="24"/>
           <w:szCs w:val="24"/>
         </w:rPr>
-        <w:t xml:space="preserve">L’informatique présente la révolution la plus importante et la plus innovante qui a marqué la vie de l’humanité ces dernières décennies. En effet, loin d’être un éphémère phénomène de mode, ou une tendance </w:t>
-      </w:r>
-      <w:r>
-        <w:rPr>
-          <w:rFonts w:ascii="Times New Roman" w:hAnsi="Times New Roman" w:cs="Times New Roman"/>
-          <w:sz w:val="24"/>
-          <w:szCs w:val="24"/>
-        </w:rPr>
-        <w:t>passagère, l’informatique vient nous apporter de multiples conforts à notre mode de vie. Aucun domaine n’est resté étranger à cette stratégie qui offre tant de services aussi bien pour l’administration ou les autorités gouvernementales que pour le personne</w:t>
-      </w:r>
-      <w:r>
-        <w:rPr>
-          <w:rFonts w:ascii="Times New Roman" w:hAnsi="Times New Roman" w:cs="Times New Roman"/>
-          <w:sz w:val="24"/>
-          <w:szCs w:val="24"/>
-        </w:rPr>
-        <w:t>l et c’est dans ce cadre d’idées que s’inscrit notre travail de fin de cycle.</w:t>
+        <w:t>L’informatique présente la révolution la plus importante et la plus innovante qui a marqué la vie de l’humanité ces dernières décennies. En effet, loin d’être un éphémère phénomène de mode, ou une tendance passagère, l’informatique vient nous apporter de multiples conforts à notre mode de vie. Aucun domaine n’est resté étranger à cette stratégie qui offre tant de services aussi bien pour l’administration ou les autorités gouvernementales que pour le personnel et c’est dans ce cadre d’idées que s’inscrit notre travail de fin de cycle.</w:t>
       </w:r>
     </w:p>
     <w:p>
@@ -905,23 +878,7 @@
           <w:sz w:val="24"/>
           <w:szCs w:val="24"/>
         </w:rPr>
-        <w:t xml:space="preserve">L’agence d’énergie ressources humaines dans leur </w:t>
-      </w:r>
-      <w:r>
-        <w:rPr>
-          <w:rFonts w:ascii="Times New Roman" w:hAnsi="Times New Roman" w:cs="Times New Roman"/>
-          <w:sz w:val="24"/>
-          <w:szCs w:val="24"/>
-        </w:rPr>
-        <w:t>ouvrage intitulé : « gestion de la présence au travail », leur objectif est de lutter contre le taux d’absentéisme qui une cause noble de perte de productivité et de revenu des entreprises. Pour demeurer compétitif, il est évident que les entreprises se do</w:t>
-      </w:r>
-      <w:r>
-        <w:rPr>
-          <w:rFonts w:ascii="Times New Roman" w:hAnsi="Times New Roman" w:cs="Times New Roman"/>
-          <w:sz w:val="24"/>
-          <w:szCs w:val="24"/>
-        </w:rPr>
-        <w:t>tent d’un programme efficace des présences.</w:t>
+        <w:t>L’agence d’énergie ressources humaines dans leur ouvrage intitulé : « gestion de la présence au travail », leur objectif est de lutter contre le taux d’absentéisme qui une cause noble de perte de productivité et de revenu des entreprises. Pour demeurer compétitif, il est évident que les entreprises se dotent d’un programme efficace des présences.</w:t>
       </w:r>
     </w:p>
     <w:p>
@@ -941,23 +898,7 @@
           <w:sz w:val="24"/>
           <w:szCs w:val="24"/>
         </w:rPr>
-        <w:t>John Pocket, dans son ouvrage intitulé « Comment les logiciels de suivi de présence peuvent améliorer les performances des employés », les suivis de présence et des heures de travail peuvent améliorer la performa</w:t>
-      </w:r>
-      <w:r>
-        <w:rPr>
-          <w:rFonts w:ascii="Times New Roman" w:hAnsi="Times New Roman" w:cs="Times New Roman"/>
-          <w:sz w:val="24"/>
-          <w:szCs w:val="24"/>
-        </w:rPr>
-        <w:t>nce de chaque département. Grace à un suivi efficace du temps et de rapports automatique, il est plus facile d’identifier les problèmes et d’y faire face de plus un bon suivi des heures peut également être une source de motivation et de productivité amélio</w:t>
-      </w:r>
-      <w:r>
-        <w:rPr>
-          <w:rFonts w:ascii="Times New Roman" w:hAnsi="Times New Roman" w:cs="Times New Roman"/>
-          <w:sz w:val="24"/>
-          <w:szCs w:val="24"/>
-        </w:rPr>
-        <w:t xml:space="preserve">rée. </w:t>
+        <w:t xml:space="preserve">John Pocket, dans son ouvrage intitulé « Comment les logiciels de suivi de présence peuvent améliorer les performances des employés », les suivis de présence et des heures de travail peuvent améliorer la performance de chaque département. Grace à un suivi efficace du temps et de rapports automatique, il est plus facile d’identifier les problèmes et d’y faire face de plus un bon suivi des heures peut également être une source de motivation et de productivité améliorée. </w:t>
       </w:r>
     </w:p>
     <w:p>
@@ -987,25 +928,19 @@
         <w:jc w:val="both"/>
         <w:rPr>
           <w:rFonts w:ascii="Times New Roman" w:hAnsi="Times New Roman" w:cs="Times New Roman"/>
-          <w:sz w:val="24"/>
-          <w:szCs w:val="24"/>
-        </w:rPr>
-      </w:pPr>
-      <w:r>
-        <w:rPr>
-          <w:rFonts w:ascii="Times New Roman" w:hAnsi="Times New Roman" w:cs="Times New Roman"/>
-          <w:sz w:val="24"/>
-          <w:szCs w:val="24"/>
-        </w:rPr>
-        <w:t>0.2 Problé</w:t>
-      </w:r>
-      <w:r>
-        <w:rPr>
-          <w:rFonts w:ascii="Times New Roman" w:hAnsi="Times New Roman" w:cs="Times New Roman"/>
-          <w:sz w:val="24"/>
-          <w:szCs w:val="24"/>
-        </w:rPr>
-        <w:t xml:space="preserve">matique </w:t>
+          <w:b/>
+          <w:sz w:val="24"/>
+          <w:szCs w:val="24"/>
+        </w:rPr>
+      </w:pPr>
+      <w:r>
+        <w:rPr>
+          <w:rFonts w:ascii="Times New Roman" w:hAnsi="Times New Roman" w:cs="Times New Roman"/>
+          <w:b/>
+          <w:sz w:val="24"/>
+          <w:szCs w:val="24"/>
+        </w:rPr>
+        <w:t xml:space="preserve">0.2 Problématique </w:t>
       </w:r>
     </w:p>
     <w:p>
@@ -1025,23 +960,24 @@
           <w:sz w:val="24"/>
           <w:szCs w:val="24"/>
         </w:rPr>
-        <w:t>De nos jours, les activités libérales préoccupent tout humain en quête d’emploi afin d’apporter satisfaction aux besoins illimités : de ménages, d’investissement, dans le but de l’épanouissement. Partant logiquement du contenu inhérent à l’intitul</w:t>
-      </w:r>
-      <w:r>
-        <w:rPr>
-          <w:rFonts w:ascii="Times New Roman" w:hAnsi="Times New Roman" w:cs="Times New Roman"/>
-          <w:sz w:val="24"/>
-          <w:szCs w:val="24"/>
-        </w:rPr>
-        <w:t>é de notre thème, signalons que notre travail scientifique s’inscrit dans le cadre de gestion, spécialement dans la gestion de présences. L’évolution de la technologie est d’une importance capitale dans tous domaines de la vie. Elle connait des succès dans</w:t>
-      </w:r>
-      <w:r>
-        <w:rPr>
-          <w:rFonts w:ascii="Times New Roman" w:hAnsi="Times New Roman" w:cs="Times New Roman"/>
-          <w:sz w:val="24"/>
-          <w:szCs w:val="24"/>
-        </w:rPr>
-        <w:t xml:space="preserve"> l’automatisation de certaines tâches liées à la gestion.</w:t>
+        <w:t>De nos jours, les activités libérales préoccupent tout humain en quête d’emploi afin d’apporter satisfaction aux besoins illimités : de ménages, d’investissement, dans le but de l’épanouissement.</w:t>
+      </w:r>
+      <w:r>
+        <w:rPr>
+          <w:rStyle w:val="Appelnotedebasdep"/>
+          <w:rFonts w:ascii="Times New Roman" w:hAnsi="Times New Roman" w:cs="Times New Roman"/>
+          <w:sz w:val="24"/>
+          <w:szCs w:val="24"/>
+        </w:rPr>
+        <w:footnoteReference w:id="1"/>
+      </w:r>
+      <w:r>
+        <w:rPr>
+          <w:rFonts w:ascii="Times New Roman" w:hAnsi="Times New Roman" w:cs="Times New Roman"/>
+          <w:sz w:val="24"/>
+          <w:szCs w:val="24"/>
+        </w:rPr>
+        <w:t xml:space="preserve"> Partant logiquement du contenu inhérent à l’intitulé de notre thème, signalons que notre travail scientifique s’inscrit dans le cadre de gestion, spécialement dans la gestion de présences. </w:t>
       </w:r>
     </w:p>
     <w:p>
@@ -1062,131 +998,277 @@
           <w:szCs w:val="24"/>
         </w:rPr>
         <w:lastRenderedPageBreak/>
-        <w:t>Dans notre ville de Butembo, beaucoup d’institutions n’arrivent pas à bénéficier de l’usage d’ordinateur dans leur mode de gestion des données et par conséquent traitent manuellement des information</w:t>
-      </w:r>
-      <w:r>
-        <w:rPr>
-          <w:rFonts w:ascii="Times New Roman" w:hAnsi="Times New Roman" w:cs="Times New Roman"/>
-          <w:sz w:val="24"/>
-          <w:szCs w:val="24"/>
-        </w:rPr>
-        <w:t>s ou avec logiciels non adaptés et avec risque d’erreurs. Il en est de même pour les établissement MUTSUVA pour lesquels notre attention a été tirée.</w:t>
-      </w:r>
-    </w:p>
-    <w:p>
-      <w:pPr>
-        <w:spacing w:after="0" w:line="360" w:lineRule="auto"/>
-        <w:ind w:firstLine="1134"/>
-        <w:jc w:val="both"/>
-        <w:rPr>
-          <w:rFonts w:ascii="Times New Roman" w:hAnsi="Times New Roman" w:cs="Times New Roman"/>
-          <w:sz w:val="24"/>
-          <w:szCs w:val="24"/>
-        </w:rPr>
-      </w:pPr>
-      <w:r>
-        <w:rPr>
-          <w:rFonts w:ascii="Times New Roman" w:hAnsi="Times New Roman" w:cs="Times New Roman"/>
-          <w:sz w:val="24"/>
-          <w:szCs w:val="24"/>
-        </w:rPr>
-        <w:t>En effet, la gestion de présences des membres au sein des établissements MUTSUVA se fait manuellement. Ave</w:t>
-      </w:r>
-      <w:r>
-        <w:rPr>
-          <w:rFonts w:ascii="Times New Roman" w:hAnsi="Times New Roman" w:cs="Times New Roman"/>
-          <w:sz w:val="24"/>
-          <w:szCs w:val="24"/>
-        </w:rPr>
-        <w:t>c l’augmentation progressive des adhérents dans ces établissements, une défaillance du point de vue gestion s’observe dans le recouvrement des diverses listes de présences et cause problème dans la conservation des données. En possession d’une grande quant</w:t>
-      </w:r>
-      <w:r>
-        <w:rPr>
-          <w:rFonts w:ascii="Times New Roman" w:hAnsi="Times New Roman" w:cs="Times New Roman"/>
-          <w:sz w:val="24"/>
-          <w:szCs w:val="24"/>
-        </w:rPr>
-        <w:t xml:space="preserve">ité des documents de gestion de présences, se pose une difficulté d’accès et de manipulation des informations au moment opportun voir même la perte des informations. </w:t>
-      </w:r>
-    </w:p>
-    <w:p>
-      <w:pPr>
-        <w:spacing w:after="0" w:line="360" w:lineRule="auto"/>
-        <w:ind w:firstLine="1134"/>
-        <w:jc w:val="both"/>
-        <w:rPr>
-          <w:rFonts w:ascii="Times New Roman" w:hAnsi="Times New Roman" w:cs="Times New Roman"/>
-          <w:sz w:val="24"/>
-          <w:szCs w:val="24"/>
-        </w:rPr>
-      </w:pPr>
-      <w:r>
-        <w:rPr>
-          <w:rFonts w:ascii="Times New Roman" w:hAnsi="Times New Roman" w:cs="Times New Roman"/>
-          <w:sz w:val="24"/>
-          <w:szCs w:val="24"/>
-        </w:rPr>
-        <w:t xml:space="preserve">Pour procéder au paiement, le gestionnaire parcourt les listes de présences manuellement </w:t>
-      </w:r>
-      <w:r>
-        <w:rPr>
-          <w:rFonts w:ascii="Times New Roman" w:hAnsi="Times New Roman" w:cs="Times New Roman"/>
-          <w:sz w:val="24"/>
-          <w:szCs w:val="24"/>
-        </w:rPr>
-        <w:t>donc sur papier avec probabilité de doublons des opérations conduisant au gaspillage non seulement des ressources mais aussi du temps et risque d’erreur de calcul. Partant des problèmes évoqués ci-haut, nous nous sommes posé la question suivante : Quel moy</w:t>
-      </w:r>
-      <w:r>
-        <w:rPr>
-          <w:rFonts w:ascii="Times New Roman" w:hAnsi="Times New Roman" w:cs="Times New Roman"/>
-          <w:sz w:val="24"/>
-          <w:szCs w:val="24"/>
-        </w:rPr>
-        <w:t>en utiliser pour palier des problèmes liés à la gestion de présences au sein des établissements MUTSUVA/Versaille ?</w:t>
-      </w:r>
-    </w:p>
-    <w:p>
-      <w:pPr>
-        <w:spacing w:after="0" w:line="360" w:lineRule="auto"/>
-        <w:ind w:firstLine="1134"/>
-        <w:jc w:val="both"/>
-        <w:rPr>
-          <w:rFonts w:ascii="Times New Roman" w:hAnsi="Times New Roman" w:cs="Times New Roman"/>
-          <w:sz w:val="24"/>
-          <w:szCs w:val="24"/>
-        </w:rPr>
-      </w:pPr>
-      <w:r>
-        <w:rPr>
-          <w:rFonts w:ascii="Times New Roman" w:hAnsi="Times New Roman" w:cs="Times New Roman"/>
-          <w:sz w:val="24"/>
-          <w:szCs w:val="24"/>
-        </w:rPr>
-        <w:t xml:space="preserve">Cette question constitue le fondement de cette présente recherche spéculant sur la conception d’une application de gestion de présences des </w:t>
-      </w:r>
-      <w:r>
-        <w:rPr>
-          <w:rFonts w:ascii="Times New Roman" w:hAnsi="Times New Roman" w:cs="Times New Roman"/>
-          <w:sz w:val="24"/>
-          <w:szCs w:val="24"/>
-        </w:rPr>
-        <w:t>employés au sein des établissements MUTSUVA/Versaille.</w:t>
-      </w:r>
-    </w:p>
-    <w:p>
-      <w:pPr>
-        <w:spacing w:after="0" w:line="360" w:lineRule="auto"/>
-        <w:ind w:firstLine="1134"/>
-        <w:jc w:val="both"/>
-        <w:rPr>
-          <w:rFonts w:ascii="Times New Roman" w:hAnsi="Times New Roman" w:cs="Times New Roman"/>
-          <w:sz w:val="24"/>
-          <w:szCs w:val="24"/>
-        </w:rPr>
-      </w:pPr>
-      <w:r>
-        <w:rPr>
-          <w:rFonts w:ascii="Times New Roman" w:hAnsi="Times New Roman" w:cs="Times New Roman"/>
+        <w:t>Dans notre ville de Butembo, beaucoup d’institutions n’arrivent pas à bénéficier de l’usage d’ordinateur dans leur mode de gestion des données et par conséquent traitent manuellement des informations ou avec logiciels non adaptés et avec risque d’erreurs. Il en est de même pour les établissement MUTSUVA pour lesquels notre attention a été tirée.</w:t>
+      </w:r>
+    </w:p>
+    <w:p>
+      <w:pPr>
+        <w:spacing w:after="0" w:line="360" w:lineRule="auto"/>
+        <w:ind w:firstLine="851"/>
+        <w:jc w:val="both"/>
+        <w:rPr>
+          <w:rFonts w:ascii="Times New Roman" w:hAnsi="Times New Roman" w:cs="Times New Roman"/>
+          <w:sz w:val="24"/>
+          <w:szCs w:val="24"/>
+        </w:rPr>
+      </w:pPr>
+      <w:r>
+        <w:rPr>
+          <w:rFonts w:ascii="Times New Roman" w:hAnsi="Times New Roman" w:cs="Times New Roman"/>
+          <w:sz w:val="24"/>
+          <w:szCs w:val="24"/>
+        </w:rPr>
+        <w:t>Après avoir observé le</w:t>
+      </w:r>
+      <w:r>
+        <w:rPr>
+          <w:rFonts w:ascii="Times New Roman" w:hAnsi="Times New Roman" w:cs="Times New Roman"/>
+          <w:sz w:val="24"/>
+          <w:szCs w:val="24"/>
+        </w:rPr>
+        <w:t>s déroulements des activités des établissement MUTSUVA et interviewer le personnel</w:t>
+      </w:r>
+      <w:r>
+        <w:rPr>
+          <w:rFonts w:ascii="Times New Roman" w:hAnsi="Times New Roman" w:cs="Times New Roman"/>
+          <w:sz w:val="24"/>
+          <w:szCs w:val="24"/>
+        </w:rPr>
+        <w:t xml:space="preserve">, nous avons constaté qu’il y a un certain nombre des </w:t>
+      </w:r>
+      <w:r>
+        <w:rPr>
+          <w:rFonts w:ascii="Times New Roman" w:hAnsi="Times New Roman" w:cs="Times New Roman"/>
+          <w:sz w:val="24"/>
+          <w:szCs w:val="24"/>
+        </w:rPr>
+        <w:t>problèmes, notamment :</w:t>
+      </w:r>
+    </w:p>
+    <w:p>
+      <w:pPr>
+        <w:spacing w:after="0" w:line="360" w:lineRule="auto"/>
+        <w:ind w:firstLine="1134"/>
+        <w:jc w:val="both"/>
+        <w:rPr>
+          <w:rFonts w:ascii="Times New Roman" w:hAnsi="Times New Roman" w:cs="Times New Roman"/>
+          <w:sz w:val="24"/>
+          <w:szCs w:val="24"/>
+        </w:rPr>
+      </w:pPr>
+      <w:r>
+        <w:rPr>
+          <w:rFonts w:ascii="Times New Roman" w:hAnsi="Times New Roman" w:cs="Times New Roman"/>
+          <w:sz w:val="24"/>
+          <w:szCs w:val="24"/>
+        </w:rPr>
+        <w:t>Inégalités de rémunération : Assurer une rémunération juste et équitable en fonction du temps réellement travaillé par chaque agent, réduisant ainsi les risques de res</w:t>
+      </w:r>
+      <w:r>
+        <w:rPr>
+          <w:rFonts w:ascii="Times New Roman" w:hAnsi="Times New Roman" w:cs="Times New Roman"/>
+          <w:sz w:val="24"/>
+          <w:szCs w:val="24"/>
+        </w:rPr>
+        <w:t xml:space="preserve">sentiment ou de mécontentement. </w:t>
+      </w:r>
+    </w:p>
+    <w:p>
+      <w:pPr>
+        <w:spacing w:after="0" w:line="360" w:lineRule="auto"/>
+        <w:ind w:firstLine="1134"/>
+        <w:jc w:val="both"/>
+        <w:rPr>
+          <w:rFonts w:ascii="Times New Roman" w:hAnsi="Times New Roman" w:cs="Times New Roman"/>
+          <w:sz w:val="24"/>
+          <w:szCs w:val="24"/>
+        </w:rPr>
+      </w:pPr>
+      <w:r>
+        <w:rPr>
+          <w:rFonts w:ascii="Times New Roman" w:hAnsi="Times New Roman" w:cs="Times New Roman"/>
+          <w:sz w:val="24"/>
+          <w:szCs w:val="24"/>
+        </w:rPr>
+        <w:t>Gestion inefficace du temps : Optimiser l'utilisation du temps de travail des agents en identifiant les périodes de surcharge ou de sous-utilisation et en ajustant les affe</w:t>
+      </w:r>
+      <w:r>
+        <w:rPr>
+          <w:rFonts w:ascii="Times New Roman" w:hAnsi="Times New Roman" w:cs="Times New Roman"/>
+          <w:sz w:val="24"/>
+          <w:szCs w:val="24"/>
+        </w:rPr>
+        <w:t>ctations de manière appropriée.</w:t>
+      </w:r>
+      <w:r>
+        <w:rPr>
+          <w:rFonts w:ascii="Times New Roman" w:hAnsi="Times New Roman" w:cs="Times New Roman"/>
+          <w:sz w:val="24"/>
+          <w:szCs w:val="24"/>
+        </w:rPr>
+        <w:t xml:space="preserve"> Calcul d'heures supplémentaires précises : Éviter les erreurs de calcul et les litiges liés au paiement des heures supplémentaires en mettant en place des systèmes d</w:t>
+      </w:r>
+      <w:r>
+        <w:rPr>
+          <w:rFonts w:ascii="Times New Roman" w:hAnsi="Times New Roman" w:cs="Times New Roman"/>
+          <w:sz w:val="24"/>
+          <w:szCs w:val="24"/>
+        </w:rPr>
+        <w:t>e suivi précis et transparents.</w:t>
+      </w:r>
+    </w:p>
+    <w:p>
+      <w:pPr>
+        <w:spacing w:after="0" w:line="360" w:lineRule="auto"/>
+        <w:ind w:firstLine="1134"/>
+        <w:jc w:val="both"/>
+        <w:rPr>
+          <w:rFonts w:ascii="Times New Roman" w:hAnsi="Times New Roman" w:cs="Times New Roman"/>
+          <w:sz w:val="24"/>
+          <w:szCs w:val="24"/>
+        </w:rPr>
+      </w:pPr>
+      <w:r>
+        <w:rPr>
+          <w:rFonts w:ascii="Times New Roman" w:hAnsi="Times New Roman" w:cs="Times New Roman"/>
+          <w:sz w:val="24"/>
+          <w:szCs w:val="24"/>
+        </w:rPr>
+        <w:t>Transparence et conformité : Assurer la conformité aux réglementations du travail en fournissant des rapports détaillés sur les heures travaillées et les paiements effectués, renforçant ainsi la confiance des employés et</w:t>
+      </w:r>
+      <w:r>
+        <w:rPr>
+          <w:rFonts w:ascii="Times New Roman" w:hAnsi="Times New Roman" w:cs="Times New Roman"/>
+          <w:sz w:val="24"/>
+          <w:szCs w:val="24"/>
+        </w:rPr>
+        <w:t xml:space="preserve"> la réputation de l'entreprise.</w:t>
+      </w:r>
+    </w:p>
+    <w:p>
+      <w:pPr>
+        <w:spacing w:after="0" w:line="360" w:lineRule="auto"/>
+        <w:ind w:firstLine="1134"/>
+        <w:jc w:val="both"/>
+        <w:rPr>
+          <w:rFonts w:ascii="Times New Roman" w:hAnsi="Times New Roman" w:cs="Times New Roman"/>
+          <w:sz w:val="24"/>
+          <w:szCs w:val="24"/>
+        </w:rPr>
+      </w:pPr>
+      <w:r>
+        <w:rPr>
+          <w:rFonts w:ascii="Times New Roman" w:hAnsi="Times New Roman" w:cs="Times New Roman"/>
+          <w:sz w:val="24"/>
+          <w:szCs w:val="24"/>
+        </w:rPr>
+        <w:t>Réduction des coûts administratifs : Simplifier les processus de paie et réduire les dépenses liées à la gestion des salaires en automatisant les tâches répétitives et en m</w:t>
+      </w:r>
+      <w:r>
+        <w:rPr>
+          <w:rFonts w:ascii="Times New Roman" w:hAnsi="Times New Roman" w:cs="Times New Roman"/>
+          <w:sz w:val="24"/>
+          <w:szCs w:val="24"/>
+        </w:rPr>
+        <w:t>inimisant les erreurs humaines.</w:t>
+      </w:r>
+    </w:p>
+    <w:p>
+      <w:pPr>
+        <w:spacing w:line="360" w:lineRule="auto"/>
+        <w:ind w:firstLine="1134"/>
+        <w:jc w:val="both"/>
+        <w:rPr>
+          <w:rFonts w:ascii="Times New Roman" w:hAnsi="Times New Roman" w:cs="Times New Roman"/>
+          <w:sz w:val="24"/>
+          <w:szCs w:val="24"/>
+        </w:rPr>
+      </w:pPr>
+      <w:r>
+        <w:rPr>
+          <w:rFonts w:ascii="Times New Roman" w:hAnsi="Times New Roman" w:cs="Times New Roman"/>
+          <w:sz w:val="24"/>
+          <w:szCs w:val="24"/>
+        </w:rPr>
+        <w:t>Au regard de ces différents problèmes, nous nous sommes posé ces différentes questions : Quel mécanisme user pour garantir la bonne gestion</w:t>
+      </w:r>
+      <w:r>
+        <w:rPr>
+          <w:rFonts w:ascii="Times New Roman" w:hAnsi="Times New Roman" w:cs="Times New Roman"/>
+          <w:sz w:val="24"/>
+          <w:szCs w:val="24"/>
+        </w:rPr>
+        <w:t xml:space="preserve"> de paiement des agents selon les prestations horaires </w:t>
+      </w:r>
+      <w:r>
+        <w:rPr>
+          <w:rFonts w:ascii="Times New Roman" w:hAnsi="Times New Roman" w:cs="Times New Roman"/>
+          <w:sz w:val="24"/>
+          <w:szCs w:val="24"/>
+        </w:rPr>
+        <w:t xml:space="preserve">? Que faire </w:t>
+      </w:r>
+      <w:r>
+        <w:rPr>
+          <w:rFonts w:ascii="Times New Roman" w:hAnsi="Times New Roman" w:cs="Times New Roman"/>
+          <w:sz w:val="24"/>
+          <w:szCs w:val="24"/>
+        </w:rPr>
+        <w:t>pour optimiser la rentabilité de l’entreprise liée au service rendu par les agents ?</w:t>
+      </w:r>
+    </w:p>
+    <w:p>
+      <w:pPr>
+        <w:spacing w:after="0" w:line="360" w:lineRule="auto"/>
+        <w:ind w:firstLine="1134"/>
+        <w:jc w:val="both"/>
+        <w:rPr>
+          <w:rFonts w:ascii="Times New Roman" w:hAnsi="Times New Roman" w:cs="Times New Roman"/>
+          <w:sz w:val="24"/>
+          <w:szCs w:val="24"/>
+        </w:rPr>
+      </w:pPr>
+      <w:r>
+        <w:rPr>
+          <w:rFonts w:ascii="Times New Roman" w:hAnsi="Times New Roman" w:cs="Times New Roman"/>
+          <w:sz w:val="24"/>
+          <w:szCs w:val="24"/>
+        </w:rPr>
+        <w:t>Il sera question de tenter de répondre à ces problèmes tout au long de cette étude traitant sur « Mise en place d'un</w:t>
+      </w:r>
+      <w:r>
+        <w:rPr>
+          <w:rFonts w:ascii="Times New Roman" w:hAnsi="Times New Roman" w:cs="Times New Roman"/>
+          <w:sz w:val="24"/>
+          <w:szCs w:val="24"/>
+        </w:rPr>
+        <w:t xml:space="preserve"> système de gestion automatisé de paiement des agents selon les prestations horaires : cas des établissements MUTSUVA/Versailles </w:t>
+      </w:r>
+      <w:r>
+        <w:rPr>
+          <w:rFonts w:ascii="Times New Roman" w:hAnsi="Times New Roman" w:cs="Times New Roman"/>
+          <w:sz w:val="24"/>
+          <w:szCs w:val="24"/>
+        </w:rPr>
+        <w:t>»</w:t>
+      </w:r>
+    </w:p>
+    <w:p>
+      <w:pPr>
+        <w:spacing w:after="0" w:line="360" w:lineRule="auto"/>
+        <w:ind w:firstLine="1134"/>
+        <w:jc w:val="both"/>
+        <w:rPr>
+          <w:rFonts w:ascii="Times New Roman" w:hAnsi="Times New Roman" w:cs="Times New Roman"/>
+          <w:b/>
+          <w:sz w:val="24"/>
+          <w:szCs w:val="24"/>
+        </w:rPr>
+      </w:pPr>
+      <w:r>
+        <w:rPr>
+          <w:rFonts w:ascii="Times New Roman" w:hAnsi="Times New Roman" w:cs="Times New Roman"/>
+          <w:b/>
           <w:sz w:val="24"/>
           <w:szCs w:val="24"/>
         </w:rPr>
@@ -1210,65 +1292,177 @@
           <w:sz w:val="24"/>
           <w:szCs w:val="24"/>
         </w:rPr>
-        <w:t>L’hypothèse est une proposition admise qui est soit comme une donnée d'un problème soit pour la démonstration d'un théorème. Soit c’est une proposition relative ayant trait à l'explicatio</w:t>
-      </w:r>
-      <w:r>
-        <w:rPr>
-          <w:rFonts w:ascii="Times New Roman" w:hAnsi="Times New Roman" w:cs="Times New Roman"/>
-          <w:sz w:val="24"/>
-          <w:szCs w:val="24"/>
-        </w:rPr>
-        <w:t>n des phénomènes naturels, admise provisoirement avant d'être soumise au contrôle de l'expérience. C’est aussi une conjecture concernant l'explication ou la possibilité d'un évènement.</w:t>
-      </w:r>
-      <w:r>
-        <w:rPr>
-          <w:rStyle w:val="Appelnotedebasdep"/>
-          <w:rFonts w:ascii="Times New Roman" w:hAnsi="Times New Roman" w:cs="Times New Roman"/>
-          <w:sz w:val="24"/>
-          <w:szCs w:val="24"/>
-        </w:rPr>
-        <w:footnoteReference w:id="1"/>
-      </w:r>
-    </w:p>
-    <w:p>
-      <w:pPr>
-        <w:spacing w:after="0" w:line="360" w:lineRule="auto"/>
-        <w:ind w:firstLine="1134"/>
-        <w:jc w:val="both"/>
-        <w:rPr>
-          <w:rFonts w:ascii="Times New Roman" w:hAnsi="Times New Roman" w:cs="Times New Roman"/>
-          <w:sz w:val="24"/>
-          <w:szCs w:val="24"/>
-        </w:rPr>
-      </w:pPr>
-      <w:r>
-        <w:rPr>
-          <w:rFonts w:ascii="Times New Roman" w:hAnsi="Times New Roman" w:cs="Times New Roman"/>
-          <w:sz w:val="24"/>
-          <w:szCs w:val="24"/>
-        </w:rPr>
-        <w:t>L’informatisation du système de gestion de présences au sein des établ</w:t>
-      </w:r>
-      <w:r>
-        <w:rPr>
-          <w:rFonts w:ascii="Times New Roman" w:hAnsi="Times New Roman" w:cs="Times New Roman"/>
-          <w:sz w:val="24"/>
-          <w:szCs w:val="24"/>
-        </w:rPr>
-        <w:t>issements MUTSUVA vient aux aléas précités ci-haut.</w:t>
-      </w:r>
-    </w:p>
-    <w:p>
-      <w:pPr>
-        <w:spacing w:after="0" w:line="360" w:lineRule="auto"/>
-        <w:ind w:firstLine="1134"/>
-        <w:jc w:val="both"/>
-        <w:rPr>
-          <w:rFonts w:ascii="Times New Roman" w:hAnsi="Times New Roman" w:cs="Times New Roman"/>
-          <w:sz w:val="24"/>
-          <w:szCs w:val="24"/>
-        </w:rPr>
-      </w:pPr>
+        <w:t>En résolvant ces problèmes, une gestion efficace des paiements des agents sel</w:t>
+      </w:r>
+      <w:r>
+        <w:rPr>
+          <w:rFonts w:ascii="Times New Roman" w:hAnsi="Times New Roman" w:cs="Times New Roman"/>
+          <w:sz w:val="24"/>
+          <w:szCs w:val="24"/>
+        </w:rPr>
+        <w:t>on les prestations horaires au sein des établissement Mutsuva</w:t>
+      </w:r>
+      <w:r>
+        <w:rPr>
+          <w:rFonts w:ascii="Times New Roman" w:hAnsi="Times New Roman" w:cs="Times New Roman"/>
+          <w:sz w:val="24"/>
+          <w:szCs w:val="24"/>
+        </w:rPr>
+        <w:t xml:space="preserve"> </w:t>
+      </w:r>
+      <w:r>
+        <w:rPr>
+          <w:rFonts w:ascii="Times New Roman" w:hAnsi="Times New Roman" w:cs="Times New Roman"/>
+          <w:color w:val="000000"/>
+          <w:sz w:val="24"/>
+          <w:szCs w:val="24"/>
+        </w:rPr>
+        <w:t>p</w:t>
+      </w:r>
+      <w:r>
+        <w:rPr>
+          <w:rFonts w:ascii="Times New Roman" w:hAnsi="Times New Roman" w:cs="Times New Roman"/>
+          <w:bCs/>
+          <w:color w:val="000000"/>
+          <w:sz w:val="24"/>
+          <w:szCs w:val="24"/>
+        </w:rPr>
+        <w:t>ourrait</w:t>
+      </w:r>
+      <w:r>
+        <w:rPr>
+          <w:rFonts w:ascii="Times New Roman" w:hAnsi="Times New Roman" w:cs="Times New Roman"/>
+          <w:sz w:val="24"/>
+          <w:szCs w:val="24"/>
+        </w:rPr>
+        <w:t xml:space="preserve"> contribuer à améliorer la productivité, la satisfaction des employés et la rentabilité globale de l'entreprise.</w:t>
+      </w:r>
+      <w:r>
+        <w:rPr>
+          <w:rFonts w:ascii="Times New Roman" w:hAnsi="Times New Roman" w:cs="Times New Roman"/>
+          <w:sz w:val="24"/>
+          <w:szCs w:val="24"/>
+        </w:rPr>
+        <w:t xml:space="preserve"> </w:t>
+      </w:r>
+    </w:p>
+    <w:p>
+      <w:pPr>
+        <w:spacing w:after="0" w:line="360" w:lineRule="auto"/>
+        <w:ind w:firstLine="1134"/>
+        <w:jc w:val="both"/>
+        <w:rPr>
+          <w:rFonts w:ascii="Times New Roman" w:hAnsi="Times New Roman" w:cs="Times New Roman"/>
+          <w:sz w:val="24"/>
+          <w:szCs w:val="24"/>
+        </w:rPr>
+      </w:pPr>
+      <w:r>
+        <w:rPr>
+          <w:rFonts w:ascii="Times New Roman" w:hAnsi="Times New Roman" w:cs="Times New Roman"/>
+          <w:sz w:val="24"/>
+          <w:szCs w:val="24"/>
+        </w:rPr>
+        <w:lastRenderedPageBreak/>
+        <w:t xml:space="preserve">Mais aussi, notre solution </w:t>
+      </w:r>
+      <w:r>
+        <w:rPr>
+          <w:rFonts w:ascii="Times New Roman" w:hAnsi="Times New Roman" w:cs="Times New Roman"/>
+          <w:sz w:val="24"/>
+          <w:szCs w:val="24"/>
+        </w:rPr>
+        <w:t>pourrait motiver les agents à être plus produ</w:t>
+      </w:r>
+      <w:r>
+        <w:rPr>
+          <w:rFonts w:ascii="Times New Roman" w:hAnsi="Times New Roman" w:cs="Times New Roman"/>
+          <w:sz w:val="24"/>
+          <w:szCs w:val="24"/>
+        </w:rPr>
+        <w:t>ctifs et à respecter les délais ;</w:t>
+      </w:r>
+      <w:r>
+        <w:t xml:space="preserve"> </w:t>
+      </w:r>
+      <w:r>
+        <w:rPr>
+          <w:rFonts w:ascii="Times New Roman" w:hAnsi="Times New Roman" w:cs="Times New Roman"/>
+          <w:sz w:val="24"/>
+          <w:szCs w:val="24"/>
+        </w:rPr>
+        <w:t>pourrait</w:t>
+      </w:r>
+      <w:r>
+        <w:rPr>
+          <w:rFonts w:ascii="Times New Roman" w:hAnsi="Times New Roman" w:cs="Times New Roman"/>
+          <w:sz w:val="24"/>
+          <w:szCs w:val="24"/>
+        </w:rPr>
+        <w:t xml:space="preserve"> aussi</w:t>
+      </w:r>
+      <w:r>
+        <w:rPr>
+          <w:rFonts w:ascii="Times New Roman" w:hAnsi="Times New Roman" w:cs="Times New Roman"/>
+          <w:sz w:val="24"/>
+          <w:szCs w:val="24"/>
+        </w:rPr>
+        <w:t xml:space="preserve"> réduire les coûts administratifs associés à la gestion des salaires et améliorer la précision des calculs</w:t>
+      </w:r>
+      <w:r>
+        <w:rPr>
+          <w:rFonts w:ascii="Times New Roman" w:hAnsi="Times New Roman" w:cs="Times New Roman"/>
+          <w:sz w:val="24"/>
+          <w:szCs w:val="24"/>
+        </w:rPr>
+        <w:t> ;</w:t>
+      </w:r>
+      <w:r>
+        <w:rPr>
+          <w:rFonts w:ascii="Times New Roman" w:hAnsi="Times New Roman" w:cs="Times New Roman"/>
+          <w:sz w:val="24"/>
+          <w:szCs w:val="24"/>
+        </w:rPr>
+        <w:t xml:space="preserve"> pourrait</w:t>
+      </w:r>
+      <w:r>
+        <w:rPr>
+          <w:rFonts w:ascii="Times New Roman" w:hAnsi="Times New Roman" w:cs="Times New Roman"/>
+          <w:sz w:val="24"/>
+          <w:szCs w:val="24"/>
+        </w:rPr>
+        <w:t xml:space="preserve"> également</w:t>
+      </w:r>
+      <w:r>
+        <w:rPr>
+          <w:rFonts w:ascii="Times New Roman" w:hAnsi="Times New Roman" w:cs="Times New Roman"/>
+          <w:sz w:val="24"/>
+          <w:szCs w:val="24"/>
+        </w:rPr>
+        <w:t xml:space="preserve"> conduire à une réduction des erreurs de paiement et à une meilleure gestion des ressources humaines</w:t>
+      </w:r>
+      <w:r>
+        <w:rPr>
+          <w:rFonts w:ascii="Times New Roman" w:hAnsi="Times New Roman" w:cs="Times New Roman"/>
+          <w:sz w:val="24"/>
+          <w:szCs w:val="24"/>
+        </w:rPr>
+        <w:t>.</w:t>
+      </w:r>
+    </w:p>
+    <w:p>
+      <w:pPr>
+        <w:spacing w:after="0" w:line="360" w:lineRule="auto"/>
+        <w:ind w:firstLine="1134"/>
+        <w:jc w:val="both"/>
+        <w:rPr>
+          <w:rFonts w:ascii="Times New Roman" w:hAnsi="Times New Roman" w:cs="Times New Roman"/>
+          <w:sz w:val="24"/>
+          <w:szCs w:val="24"/>
+        </w:rPr>
+      </w:pPr>
+      <w:bookmarkStart w:id="0" w:name="_GoBack"/>
+      <w:bookmarkEnd w:id="0"/>
       <w:r>
         <w:rPr>
           <w:rFonts w:ascii="Times New Roman" w:hAnsi="Times New Roman" w:cs="Times New Roman"/>
@@ -1315,16 +1509,7 @@
           <w:sz w:val="24"/>
           <w:szCs w:val="24"/>
         </w:rPr>
-        <w:lastRenderedPageBreak/>
-        <w:t>Le but de cette recherche est la conception d’une application efficace pour la gestion de présences des employés. Ce travail permettra aux établissements MU</w:t>
-      </w:r>
-      <w:r>
-        <w:rPr>
-          <w:rFonts w:ascii="Times New Roman" w:hAnsi="Times New Roman" w:cs="Times New Roman"/>
-          <w:sz w:val="24"/>
-          <w:szCs w:val="24"/>
-        </w:rPr>
-        <w:t>STUVA/Versaille d’améliorer son système via l’innovation technologique.</w:t>
+        <w:t>Le but de cette recherche est la conception d’une application efficace pour la gestion de présences des employés. Ce travail permettra aux établissements MUSTUVA/Versaille d’améliorer son système via l’innovation technologique.</w:t>
       </w:r>
     </w:p>
     <w:p>
@@ -1389,15 +1574,7 @@
           <w:sz w:val="24"/>
           <w:szCs w:val="24"/>
         </w:rPr>
-        <w:t>Emploi du temps perso</w:t>
-      </w:r>
-      <w:r>
-        <w:rPr>
-          <w:rFonts w:ascii="Times New Roman" w:hAnsi="Times New Roman" w:cs="Times New Roman"/>
-          <w:sz w:val="24"/>
-          <w:szCs w:val="24"/>
-        </w:rPr>
-        <w:t>nnalisable</w:t>
+        <w:t>Emploi du temps personnalisable</w:t>
       </w:r>
     </w:p>
     <w:p>
@@ -1562,23 +1739,7 @@
           <w:sz w:val="24"/>
           <w:szCs w:val="24"/>
         </w:rPr>
-        <w:t>Partant des problèmes rencontrés dans la gestion de présences</w:t>
-      </w:r>
-      <w:r>
-        <w:rPr>
-          <w:rFonts w:ascii="Times New Roman" w:hAnsi="Times New Roman" w:cs="Times New Roman"/>
-          <w:sz w:val="24"/>
-          <w:szCs w:val="24"/>
-        </w:rPr>
-        <w:t xml:space="preserve"> des employés, nous présentons l’intérêt de ce travail sur les plans personnel et spécifique de l’entreprise. Personnellement, ce travail de fin de cycle nous permettra d’approfondir nos connaissances dans le développement des applications de gestion à tra</w:t>
-      </w:r>
-      <w:r>
-        <w:rPr>
-          <w:rFonts w:ascii="Times New Roman" w:hAnsi="Times New Roman" w:cs="Times New Roman"/>
-          <w:sz w:val="24"/>
-          <w:szCs w:val="24"/>
-        </w:rPr>
-        <w:t>vers la programmation.</w:t>
+        <w:t>Partant des problèmes rencontrés dans la gestion de présences des employés, nous présentons l’intérêt de ce travail sur les plans personnel et spécifique de l’entreprise. Personnellement, ce travail de fin de cycle nous permettra d’approfondir nos connaissances dans le développement des applications de gestion à travers la programmation.</w:t>
       </w:r>
     </w:p>
     <w:p>
@@ -1618,43 +1779,27 @@
           <w:sz w:val="24"/>
           <w:szCs w:val="24"/>
         </w:rPr>
-        <w:t>Sur le plan d</w:t>
-      </w:r>
-      <w:r>
-        <w:rPr>
-          <w:rFonts w:ascii="Times New Roman" w:hAnsi="Times New Roman" w:cs="Times New Roman"/>
-          <w:sz w:val="24"/>
-          <w:szCs w:val="24"/>
-        </w:rPr>
-        <w:t>e l’entreprise, les résultats de nos recherches permettront aux établissements MUTSUVA/Versaille d’améliorer son système de gestion de stockage et de manipulation des données liées à la gestion de présences à fin d’en tirer rapport.</w:t>
-      </w:r>
-    </w:p>
-    <w:p>
-      <w:pPr>
-        <w:spacing w:after="0" w:line="360" w:lineRule="auto"/>
-        <w:ind w:firstLine="1134"/>
-        <w:jc w:val="both"/>
-        <w:rPr>
-          <w:rFonts w:ascii="Times New Roman" w:hAnsi="Times New Roman" w:cs="Times New Roman"/>
-          <w:sz w:val="24"/>
-          <w:szCs w:val="24"/>
-        </w:rPr>
-      </w:pPr>
-      <w:r>
-        <w:rPr>
-          <w:rFonts w:ascii="Times New Roman" w:hAnsi="Times New Roman" w:cs="Times New Roman"/>
-          <w:sz w:val="24"/>
-          <w:szCs w:val="24"/>
-        </w:rPr>
-        <w:t>0.6 Méthodes et techniq</w:t>
-      </w:r>
-      <w:r>
-        <w:rPr>
-          <w:rFonts w:ascii="Times New Roman" w:hAnsi="Times New Roman" w:cs="Times New Roman"/>
-          <w:sz w:val="24"/>
-          <w:szCs w:val="24"/>
-        </w:rPr>
-        <w:t>ues utilisées</w:t>
+        <w:t>Sur le plan de l’entreprise, les résultats de nos recherches permettront aux établissements MUTSUVA/Versaille d’améliorer son système de gestion de stockage et de manipulation des données liées à la gestion de présences à fin d’en tirer rapport.</w:t>
+      </w:r>
+    </w:p>
+    <w:p>
+      <w:pPr>
+        <w:spacing w:after="0" w:line="360" w:lineRule="auto"/>
+        <w:ind w:firstLine="1134"/>
+        <w:jc w:val="both"/>
+        <w:rPr>
+          <w:rFonts w:ascii="Times New Roman" w:hAnsi="Times New Roman" w:cs="Times New Roman"/>
+          <w:sz w:val="24"/>
+          <w:szCs w:val="24"/>
+        </w:rPr>
+      </w:pPr>
+      <w:r>
+        <w:rPr>
+          <w:rFonts w:ascii="Times New Roman" w:hAnsi="Times New Roman" w:cs="Times New Roman"/>
+          <w:sz w:val="24"/>
+          <w:szCs w:val="24"/>
+        </w:rPr>
+        <w:t>0.6 Méthodes et techniques utilisées</w:t>
       </w:r>
     </w:p>
     <w:p>
@@ -1694,15 +1839,16 @@
           <w:sz w:val="24"/>
           <w:szCs w:val="24"/>
         </w:rPr>
-        <w:t>Pour bien mener ce travail, nous nous sommes servis du langage de modélisation unifié ‘UML’, qui est un langage d’étude et de réalisation informatique pour des systèmes d’entreprises mais aussi un moyen de conception, de dévelo</w:t>
-      </w:r>
-      <w:r>
-        <w:rPr>
-          <w:rFonts w:ascii="Times New Roman" w:hAnsi="Times New Roman" w:cs="Times New Roman"/>
-          <w:sz w:val="24"/>
-          <w:szCs w:val="24"/>
-        </w:rPr>
-        <w:t>ppement et réalisation des projets informatiques. Le but de ce langage est d’arriver à concevoir un système d’information.</w:t>
+        <w:t xml:space="preserve">Pour bien mener ce travail, nous nous sommes servis du langage de modélisation unifié ‘UML’, qui est un langage d’étude et de réalisation informatique pour des systèmes </w:t>
+      </w:r>
+      <w:r>
+        <w:rPr>
+          <w:rFonts w:ascii="Times New Roman" w:hAnsi="Times New Roman" w:cs="Times New Roman"/>
+          <w:sz w:val="24"/>
+          <w:szCs w:val="24"/>
+        </w:rPr>
+        <w:lastRenderedPageBreak/>
+        <w:t>d’entreprises mais aussi un moyen de conception, de développement et réalisation des projets informatiques. Le but de ce langage est d’arriver à concevoir un système d’information.</w:t>
       </w:r>
       <w:r>
         <w:rPr>
@@ -1776,16 +1922,7 @@
           <w:sz w:val="24"/>
           <w:szCs w:val="24"/>
         </w:rPr>
-        <w:lastRenderedPageBreak/>
-        <w:t>La technique documentaire : elle nous a perm</w:t>
-      </w:r>
-      <w:r>
-        <w:rPr>
-          <w:rFonts w:ascii="Times New Roman" w:hAnsi="Times New Roman" w:cs="Times New Roman"/>
-          <w:sz w:val="24"/>
-          <w:szCs w:val="24"/>
-        </w:rPr>
-        <w:t xml:space="preserve">is de consulter les rapports déjà traités et autres documents se rapportant à notre terme de recherche  </w:t>
+        <w:t xml:space="preserve">La technique documentaire : elle nous a permis de consulter les rapports déjà traités et autres documents se rapportant à notre terme de recherche  </w:t>
       </w:r>
     </w:p>
     <w:p>
@@ -1835,15 +1972,7 @@
           <w:sz w:val="24"/>
           <w:szCs w:val="24"/>
         </w:rPr>
-        <w:t>La technique d'interview : qui nous a permis de procéder</w:t>
-      </w:r>
-      <w:r>
-        <w:rPr>
-          <w:rFonts w:ascii="Times New Roman" w:hAnsi="Times New Roman" w:cs="Times New Roman"/>
-          <w:sz w:val="24"/>
-          <w:szCs w:val="24"/>
-        </w:rPr>
-        <w:t xml:space="preserve"> par un jeu de questions réponses, des informations concernant le fonctionnement de la structure, au travers de la bouche des différents responsables des services de cette institution. </w:t>
+        <w:t xml:space="preserve">La technique d'interview : qui nous a permis de procéder par un jeu de questions réponses, des informations concernant le fonctionnement de la structure, au travers de la bouche des différents responsables des services de cette institution. </w:t>
       </w:r>
     </w:p>
     <w:p>
@@ -1868,15 +1997,7 @@
           <w:sz w:val="24"/>
           <w:szCs w:val="24"/>
         </w:rPr>
-        <w:t>Webographie : nous ne pouvons pas terminer sans pour autant naviguer a</w:t>
-      </w:r>
-      <w:r>
-        <w:rPr>
-          <w:rFonts w:ascii="Times New Roman" w:hAnsi="Times New Roman" w:cs="Times New Roman"/>
-          <w:sz w:val="24"/>
-          <w:szCs w:val="24"/>
-        </w:rPr>
-        <w:t>u niveau d’internet pour savoir ce que pensent certains chercheurs sur la gestion des CCT ; cette technique nous a permis de consulter certains ouvrages et articles en ligne.</w:t>
+        <w:t>Webographie : nous ne pouvons pas terminer sans pour autant naviguer au niveau d’internet pour savoir ce que pensent certains chercheurs sur la gestion des CCT ; cette technique nous a permis de consulter certains ouvrages et articles en ligne.</w:t>
       </w:r>
     </w:p>
     <w:p>
@@ -1928,15 +2049,7 @@
           <w:sz w:val="24"/>
           <w:szCs w:val="24"/>
         </w:rPr>
-        <w:t>Dans le temps, ce travail se limite à la période all</w:t>
-      </w:r>
-      <w:r>
-        <w:rPr>
-          <w:rFonts w:ascii="Times New Roman" w:hAnsi="Times New Roman" w:cs="Times New Roman"/>
-          <w:sz w:val="24"/>
-          <w:szCs w:val="24"/>
-        </w:rPr>
-        <w:t>ant du 18 Janvier 2024 au mois de juillet 2024 tandis que dans l’espace il se limite aux établissements MUTSUVA et précisément à la gestion de présences des employés.</w:t>
+        <w:t>Dans le temps, ce travail se limite à la période allant du 18 Janvier 2024 au mois de juillet 2024 tandis que dans l’espace il se limite aux établissements MUTSUVA et précisément à la gestion de présences des employés.</w:t>
       </w:r>
     </w:p>
     <w:p>
@@ -1976,31 +2089,7 @@
           <w:sz w:val="24"/>
           <w:szCs w:val="24"/>
         </w:rPr>
-        <w:t xml:space="preserve">Hormis l’introduction et la conclusion générale, ce travail </w:t>
-      </w:r>
-      <w:r>
-        <w:rPr>
-          <w:rFonts w:ascii="Times New Roman" w:hAnsi="Times New Roman" w:cs="Times New Roman"/>
-          <w:sz w:val="24"/>
-          <w:szCs w:val="24"/>
-        </w:rPr>
-        <w:t>sera subdivisé à trois chapitres. Le premier porte sur les considérations théoriques et de la présentation du milieu d’étude. Ce chapitre présente les concepts clés du travail en vue d’une bonne compréhension d’une part et d’autre part de la présentation d</w:t>
-      </w:r>
-      <w:r>
-        <w:rPr>
-          <w:rFonts w:ascii="Times New Roman" w:hAnsi="Times New Roman" w:cs="Times New Roman"/>
-          <w:sz w:val="24"/>
-          <w:szCs w:val="24"/>
-        </w:rPr>
-        <w:t>e notre champ d’investigation qui sont les établissements MUTSUVA/Versaille à Butembo. Le second chapitre se focalise sur la modélisation du système d’information via le langage UML. Le troisième et dernier chapitre consiste à implémenter et tester l’appli</w:t>
-      </w:r>
-      <w:r>
-        <w:rPr>
-          <w:rFonts w:ascii="Times New Roman" w:hAnsi="Times New Roman" w:cs="Times New Roman"/>
-          <w:sz w:val="24"/>
-          <w:szCs w:val="24"/>
-        </w:rPr>
-        <w:t>cation de gestion de présences des employés.</w:t>
+        <w:t>Hormis l’introduction et la conclusion générale, ce travail sera subdivisé à trois chapitres. Le premier porte sur les considérations théoriques et de la présentation du milieu d’étude. Ce chapitre présente les concepts clés du travail en vue d’une bonne compréhension d’une part et d’autre part de la présentation de notre champ d’investigation qui sont les établissements MUTSUVA/Versaille à Butembo. Le second chapitre se focalise sur la modélisation du système d’information via le langage UML. Le troisième et dernier chapitre consiste à implémenter et tester l’application de gestion de présences des employés.</w:t>
       </w:r>
     </w:p>
     <w:p>
@@ -2021,8 +2110,6 @@
         </w:rPr>
         <w:t xml:space="preserve"> </w:t>
       </w:r>
-      <w:bookmarkStart w:id="0" w:name="_GoBack"/>
-      <w:bookmarkEnd w:id="0"/>
     </w:p>
     <w:p>
       <w:pPr>
@@ -2048,7 +2135,7 @@
 </file>
 
 <file path=word/endnotes.xml><?xml version="1.0" encoding="utf-8"?>
-<w:endnotes xmlns:wpc="http://schemas.microsoft.com/office/word/2010/wordprocessingCanvas" xmlns:mc="http://schemas.openxmlformats.org/markup-compatibility/2006" xmlns:o="urn:schemas-microsoft-com:office:office" xmlns:r="http://schemas.openxmlformats.org/officeDocument/2006/relationships" xmlns:m="http://schemas.openxmlformats.org/officeDocument/2006/math" xmlns:v="urn:schemas-microsoft-com:vml" xmlns:wp14="http://schemas.microsoft.com/office/word/2010/wordprocessingDrawing" xmlns:wp="http://schemas.openxmlformats.org/drawingml/2006/wordprocessingDrawing" xmlns:w10="urn:schemas-microsoft-com:office:word" xmlns:w="http://schemas.openxmlformats.org/wordprocessingml/2006/main" xmlns:w14="http://schemas.microsoft.com/office/word/2010/wordml" xmlns:wpg="http://schemas.microsoft.com/office/word/2010/wordprocessingGroup" xmlns:wpi="http://schemas.microsoft.com/office/word/2010/wordprocessingInk" xmlns:wne="http://schemas.microsoft.com/office/word/2006/wordml" xmlns:wps="http://schemas.microsoft.com/office/word/2010/wordprocessingShape" mc:Ignorable="w14 wp14">
+<w:endnotes xmlns:wpc="http://schemas.microsoft.com/office/word/2010/wordprocessingCanvas" xmlns:cx="http://schemas.microsoft.com/office/drawing/2014/chartex" xmlns:mc="http://schemas.openxmlformats.org/markup-compatibility/2006" xmlns:o="urn:schemas-microsoft-com:office:office" xmlns:r="http://schemas.openxmlformats.org/officeDocument/2006/relationships" xmlns:m="http://schemas.openxmlformats.org/officeDocument/2006/math" xmlns:v="urn:schemas-microsoft-com:vml" xmlns:wp14="http://schemas.microsoft.com/office/word/2010/wordprocessingDrawing" xmlns:wp="http://schemas.openxmlformats.org/drawingml/2006/wordprocessingDrawing" xmlns:w10="urn:schemas-microsoft-com:office:word" xmlns:w="http://schemas.openxmlformats.org/wordprocessingml/2006/main" xmlns:w14="http://schemas.microsoft.com/office/word/2010/wordml" xmlns:w15="http://schemas.microsoft.com/office/word/2012/wordml" xmlns:w16se="http://schemas.microsoft.com/office/word/2015/wordml/symex" xmlns:wpg="http://schemas.microsoft.com/office/word/2010/wordprocessingGroup" xmlns:wpi="http://schemas.microsoft.com/office/word/2010/wordprocessingInk" xmlns:wne="http://schemas.microsoft.com/office/word/2006/wordml" xmlns:wps="http://schemas.microsoft.com/office/word/2010/wordprocessingShape" mc:Ignorable="w14 w15 w16se wp14">
   <w:endnote w:type="separator" w:id="-1">
     <w:p>
       <w:pPr>
@@ -2073,7 +2160,7 @@
 </file>
 
 <file path=word/footnotes.xml><?xml version="1.0" encoding="utf-8"?>
-<w:footnotes xmlns:wpc="http://schemas.microsoft.com/office/word/2010/wordprocessingCanvas" xmlns:mc="http://schemas.openxmlformats.org/markup-compatibility/2006" xmlns:o="urn:schemas-microsoft-com:office:office" xmlns:r="http://schemas.openxmlformats.org/officeDocument/2006/relationships" xmlns:m="http://schemas.openxmlformats.org/officeDocument/2006/math" xmlns:v="urn:schemas-microsoft-com:vml" xmlns:wp14="http://schemas.microsoft.com/office/word/2010/wordprocessingDrawing" xmlns:wp="http://schemas.openxmlformats.org/drawingml/2006/wordprocessingDrawing" xmlns:w10="urn:schemas-microsoft-com:office:word" xmlns:w="http://schemas.openxmlformats.org/wordprocessingml/2006/main" xmlns:w14="http://schemas.microsoft.com/office/word/2010/wordml" xmlns:wpg="http://schemas.microsoft.com/office/word/2010/wordprocessingGroup" xmlns:wpi="http://schemas.microsoft.com/office/word/2010/wordprocessingInk" xmlns:wne="http://schemas.microsoft.com/office/word/2006/wordml" xmlns:wps="http://schemas.microsoft.com/office/word/2010/wordprocessingShape" mc:Ignorable="w14 wp14">
+<w:footnotes xmlns:wpc="http://schemas.microsoft.com/office/word/2010/wordprocessingCanvas" xmlns:cx="http://schemas.microsoft.com/office/drawing/2014/chartex" xmlns:mc="http://schemas.openxmlformats.org/markup-compatibility/2006" xmlns:o="urn:schemas-microsoft-com:office:office" xmlns:r="http://schemas.openxmlformats.org/officeDocument/2006/relationships" xmlns:m="http://schemas.openxmlformats.org/officeDocument/2006/math" xmlns:v="urn:schemas-microsoft-com:vml" xmlns:wp14="http://schemas.microsoft.com/office/word/2010/wordprocessingDrawing" xmlns:wp="http://schemas.openxmlformats.org/drawingml/2006/wordprocessingDrawing" xmlns:w10="urn:schemas-microsoft-com:office:word" xmlns:w="http://schemas.openxmlformats.org/wordprocessingml/2006/main" xmlns:w14="http://schemas.microsoft.com/office/word/2010/wordml" xmlns:w15="http://schemas.microsoft.com/office/word/2012/wordml" xmlns:w16se="http://schemas.microsoft.com/office/word/2015/wordml/symex" xmlns:wpg="http://schemas.microsoft.com/office/word/2010/wordprocessingGroup" xmlns:wpi="http://schemas.microsoft.com/office/word/2010/wordprocessingInk" xmlns:wne="http://schemas.microsoft.com/office/word/2006/wordml" xmlns:wps="http://schemas.microsoft.com/office/word/2010/wordprocessingShape" mc:Ignorable="w14 w15 w16se wp14">
   <w:footnote w:type="separator" w:id="-1">
     <w:p>
       <w:pPr>
@@ -2110,28 +2197,23 @@
       </w:r>
       <w:r>
         <w:rPr>
-          <w:rFonts w:ascii="Times New Roman" w:hAnsi="Times New Roman" w:cs="Times New Roman"/>
-          <w:sz w:val="22"/>
-          <w:szCs w:val="22"/>
-        </w:rPr>
-        <w:t>Cf. Boukary KASSOGUE et al., «Méthode de Recherche: Grille d'Analyse d'</w:t>
-      </w:r>
-      <w:r>
-        <w:rPr>
-          <w:rFonts w:ascii="Times New Roman" w:hAnsi="Times New Roman" w:cs="Times New Roman"/>
-          <w:sz w:val="22"/>
-          <w:szCs w:val="22"/>
-        </w:rPr>
-        <w:t>un Travail Scientifique » in International Journal of Scientific and Engineering Research, Vol. 10, Numéro 1, 2019, p.139</w:t>
-      </w:r>
-      <w:r>
-        <w:t>.</w:t>
-      </w:r>
-    </w:p>
-    <w:p>
-      <w:pPr>
-        <w:pStyle w:val="Notedebasdepage"/>
-      </w:pPr>
+          <w:rFonts w:ascii="Times New Roman" w:hAnsi="Times New Roman"/>
+        </w:rPr>
+        <w:t xml:space="preserve">Association CartONG, </w:t>
+      </w:r>
+      <w:r>
+        <w:rPr>
+          <w:rFonts w:ascii="Times New Roman" w:hAnsi="Times New Roman"/>
+          <w:i/>
+        </w:rPr>
+        <w:t>étude sur les usages des NTIC dans le cadre des microprojets de développement</w:t>
+      </w:r>
+      <w:r>
+        <w:rPr>
+          <w:rFonts w:ascii="Times New Roman" w:hAnsi="Times New Roman"/>
+        </w:rPr>
+        <w:t>, La Guilde Européenne du Raid, 2017, p.7.</w:t>
+      </w:r>
     </w:p>
   </w:footnote>
   <w:footnote w:id="2">
@@ -2163,7 +2245,7 @@
 </file>
 
 <file path=word/header1.xml><?xml version="1.0" encoding="utf-8"?>
-<w:hdr xmlns:wpc="http://schemas.microsoft.com/office/word/2010/wordprocessingCanvas" xmlns:mc="http://schemas.openxmlformats.org/markup-compatibility/2006" xmlns:o="urn:schemas-microsoft-com:office:office" xmlns:r="http://schemas.openxmlformats.org/officeDocument/2006/relationships" xmlns:m="http://schemas.openxmlformats.org/officeDocument/2006/math" xmlns:v="urn:schemas-microsoft-com:vml" xmlns:wp14="http://schemas.microsoft.com/office/word/2010/wordprocessingDrawing" xmlns:wp="http://schemas.openxmlformats.org/drawingml/2006/wordprocessingDrawing" xmlns:w10="urn:schemas-microsoft-com:office:word" xmlns:w="http://schemas.openxmlformats.org/wordprocessingml/2006/main" xmlns:w14="http://schemas.microsoft.com/office/word/2010/wordml" xmlns:wpg="http://schemas.microsoft.com/office/word/2010/wordprocessingGroup" xmlns:wpi="http://schemas.microsoft.com/office/word/2010/wordprocessingInk" xmlns:wne="http://schemas.microsoft.com/office/word/2006/wordml" xmlns:wps="http://schemas.microsoft.com/office/word/2010/wordprocessingShape" mc:Ignorable="w14 wp14">
+<w:hdr xmlns:wpc="http://schemas.microsoft.com/office/word/2010/wordprocessingCanvas" xmlns:cx="http://schemas.microsoft.com/office/drawing/2014/chartex" xmlns:mc="http://schemas.openxmlformats.org/markup-compatibility/2006" xmlns:o="urn:schemas-microsoft-com:office:office" xmlns:r="http://schemas.openxmlformats.org/officeDocument/2006/relationships" xmlns:m="http://schemas.openxmlformats.org/officeDocument/2006/math" xmlns:v="urn:schemas-microsoft-com:vml" xmlns:wp14="http://schemas.microsoft.com/office/word/2010/wordprocessingDrawing" xmlns:wp="http://schemas.openxmlformats.org/drawingml/2006/wordprocessingDrawing" xmlns:w10="urn:schemas-microsoft-com:office:word" xmlns:w="http://schemas.openxmlformats.org/wordprocessingml/2006/main" xmlns:w14="http://schemas.microsoft.com/office/word/2010/wordml" xmlns:w15="http://schemas.microsoft.com/office/word/2012/wordml" xmlns:w16se="http://schemas.microsoft.com/office/word/2015/wordml/symex" xmlns:wpg="http://schemas.microsoft.com/office/word/2010/wordprocessingGroup" xmlns:wpi="http://schemas.microsoft.com/office/word/2010/wordprocessingInk" xmlns:wne="http://schemas.microsoft.com/office/word/2006/wordml" xmlns:wps="http://schemas.microsoft.com/office/word/2010/wordprocessingShape" mc:Ignorable="w14 w15 w16se wp14">
   <w:sdt>
     <w:sdtPr>
       <w:id w:val="609323360"/>
@@ -2172,6 +2254,7 @@
         <w:docPartUnique/>
       </w:docPartObj>
     </w:sdtPr>
+    <w:sdtEndPr/>
     <w:sdtContent>
       <w:p>
         <w:pPr>
@@ -2191,7 +2274,7 @@
           <w:rPr>
             <w:noProof/>
           </w:rPr>
-          <w:t>4</w:t>
+          <w:t>2</w:t>
         </w:r>
         <w:r>
           <w:fldChar w:fldCharType="end"/>
@@ -2203,10 +2286,11 @@
 </file>
 
 <file path=word/numbering.xml><?xml version="1.0" encoding="utf-8"?>
-<w:numbering xmlns:wpc="http://schemas.microsoft.com/office/word/2010/wordprocessingCanvas" xmlns:mc="http://schemas.openxmlformats.org/markup-compatibility/2006" xmlns:o="urn:schemas-microsoft-com:office:office" xmlns:r="http://schemas.openxmlformats.org/officeDocument/2006/relationships" xmlns:m="http://schemas.openxmlformats.org/officeDocument/2006/math" xmlns:v="urn:schemas-microsoft-com:vml" xmlns:wp14="http://schemas.microsoft.com/office/word/2010/wordprocessingDrawing" xmlns:wp="http://schemas.openxmlformats.org/drawingml/2006/wordprocessingDrawing" xmlns:w10="urn:schemas-microsoft-com:office:word" xmlns:w="http://schemas.openxmlformats.org/wordprocessingml/2006/main" xmlns:w14="http://schemas.microsoft.com/office/word/2010/wordml" xmlns:wpg="http://schemas.microsoft.com/office/word/2010/wordprocessingGroup" xmlns:wpi="http://schemas.microsoft.com/office/word/2010/wordprocessingInk" xmlns:wne="http://schemas.microsoft.com/office/word/2006/wordml" xmlns:wps="http://schemas.microsoft.com/office/word/2010/wordprocessingShape" mc:Ignorable="w14 wp14">
-  <w:abstractNum w:abstractNumId="0">
+<w:numbering xmlns:wpc="http://schemas.microsoft.com/office/word/2010/wordprocessingCanvas" xmlns:cx="http://schemas.microsoft.com/office/drawing/2014/chartex" xmlns:mc="http://schemas.openxmlformats.org/markup-compatibility/2006" xmlns:o="urn:schemas-microsoft-com:office:office" xmlns:r="http://schemas.openxmlformats.org/officeDocument/2006/relationships" xmlns:m="http://schemas.openxmlformats.org/officeDocument/2006/math" xmlns:v="urn:schemas-microsoft-com:vml" xmlns:wp14="http://schemas.microsoft.com/office/word/2010/wordprocessingDrawing" xmlns:wp="http://schemas.openxmlformats.org/drawingml/2006/wordprocessingDrawing" xmlns:w10="urn:schemas-microsoft-com:office:word" xmlns:w="http://schemas.openxmlformats.org/wordprocessingml/2006/main" xmlns:w14="http://schemas.microsoft.com/office/word/2010/wordml" xmlns:w15="http://schemas.microsoft.com/office/word/2012/wordml" xmlns:w16se="http://schemas.microsoft.com/office/word/2015/wordml/symex" xmlns:wpg="http://schemas.microsoft.com/office/word/2010/wordprocessingGroup" xmlns:wpi="http://schemas.microsoft.com/office/word/2010/wordprocessingInk" xmlns:wne="http://schemas.microsoft.com/office/word/2006/wordml" xmlns:wps="http://schemas.microsoft.com/office/word/2010/wordprocessingShape" mc:Ignorable="w14 w15 w16se wp14">
+  <w:abstractNum w:abstractNumId="0" w15:restartNumberingAfterBreak="0">
+    <w:nsid w:val="00000001"/>
     <w:multiLevelType w:val="hybridMultilevel"/>
-    <w:tmpl w:val="0534E906"/>
+    <w:tmpl w:val="2CCAB2EC"/>
     <w:lvl w:ilvl="0" w:tplc="040C0009">
       <w:start w:val="1"/>
       <w:numFmt w:val="bullet"/>
@@ -2316,10 +2400,10 @@
       </w:rPr>
     </w:lvl>
   </w:abstractNum>
-  <w:abstractNum w:abstractNumId="1">
-    <w:nsid w:val="00000001"/>
+  <w:abstractNum w:abstractNumId="1" w15:restartNumberingAfterBreak="0">
+    <w:nsid w:val="66DF3E81"/>
     <w:multiLevelType w:val="hybridMultilevel"/>
-    <w:tmpl w:val="2CCAB2EC"/>
+    <w:tmpl w:val="0534E906"/>
     <w:lvl w:ilvl="0" w:tplc="040C0009">
       <w:start w:val="1"/>
       <w:numFmt w:val="bullet"/>
@@ -2430,16 +2514,16 @@
     </w:lvl>
   </w:abstractNum>
   <w:num w:numId="1">
-    <w:abstractNumId w:val="0"/>
+    <w:abstractNumId w:val="1"/>
   </w:num>
   <w:num w:numId="2">
-    <w:abstractNumId w:val="1"/>
+    <w:abstractNumId w:val="0"/>
   </w:num>
 </w:numbering>
 </file>
 
 <file path=word/styles.xml><?xml version="1.0" encoding="utf-8"?>
-<w:styles xmlns:mc="http://schemas.openxmlformats.org/markup-compatibility/2006" xmlns:r="http://schemas.openxmlformats.org/officeDocument/2006/relationships" xmlns:w="http://schemas.openxmlformats.org/wordprocessingml/2006/main" xmlns:w14="http://schemas.microsoft.com/office/word/2010/wordml" mc:Ignorable="w14">
+<w:styles xmlns:mc="http://schemas.openxmlformats.org/markup-compatibility/2006" xmlns:r="http://schemas.openxmlformats.org/officeDocument/2006/relationships" xmlns:w="http://schemas.openxmlformats.org/wordprocessingml/2006/main" xmlns:w14="http://schemas.microsoft.com/office/word/2010/wordml" xmlns:w15="http://schemas.microsoft.com/office/word/2012/wordml" xmlns:w16se="http://schemas.microsoft.com/office/word/2015/wordml/symex" mc:Ignorable="w14 w15 w16se">
   <w:docDefaults>
     <w:rPrDefault>
       <w:rPr>
@@ -2455,454 +2539,378 @@
       </w:pPr>
     </w:pPrDefault>
   </w:docDefaults>
-  <w:latentStyles w:defLockedState="0" w:defUIPriority="99" w:defSemiHidden="1" w:defUnhideWhenUsed="1" w:defQFormat="0" w:count="267">
-    <w:lsdException w:name="Normal" w:semiHidden="0" w:uiPriority="0" w:unhideWhenUsed="0" w:qFormat="1"/>
-    <w:lsdException w:name="heading 1" w:semiHidden="0" w:uiPriority="9" w:unhideWhenUsed="0" w:qFormat="1"/>
-    <w:lsdException w:name="heading 2" w:uiPriority="9" w:qFormat="1"/>
-    <w:lsdException w:name="heading 3" w:uiPriority="9" w:qFormat="1"/>
-    <w:lsdException w:name="heading 4" w:uiPriority="9" w:qFormat="1"/>
-    <w:lsdException w:name="heading 5" w:uiPriority="9" w:qFormat="1"/>
-    <w:lsdException w:name="heading 6" w:uiPriority="9" w:qFormat="1"/>
-    <w:lsdException w:name="heading 7" w:uiPriority="9" w:qFormat="1"/>
-    <w:lsdException w:name="heading 8" w:uiPriority="9" w:qFormat="1"/>
-    <w:lsdException w:name="heading 9" w:uiPriority="9" w:qFormat="1"/>
-    <w:lsdException w:name="toc 1" w:uiPriority="39"/>
-    <w:lsdException w:name="toc 2" w:uiPriority="39"/>
-    <w:lsdException w:name="toc 3" w:uiPriority="39"/>
-    <w:lsdException w:name="toc 4" w:uiPriority="39"/>
-    <w:lsdException w:name="toc 5" w:uiPriority="39"/>
-    <w:lsdException w:name="toc 6" w:uiPriority="39"/>
-    <w:lsdException w:name="toc 7" w:uiPriority="39"/>
-    <w:lsdException w:name="toc 8" w:uiPriority="39"/>
-    <w:lsdException w:name="toc 9" w:uiPriority="39"/>
-    <w:lsdException w:name="caption" w:uiPriority="35" w:qFormat="1"/>
-    <w:lsdException w:name="Title" w:semiHidden="0" w:uiPriority="10" w:unhideWhenUsed="0" w:qFormat="1"/>
-    <w:lsdException w:name="Default Paragraph Font" w:uiPriority="1"/>
-    <w:lsdException w:name="Subtitle" w:semiHidden="0" w:uiPriority="11" w:unhideWhenUsed="0" w:qFormat="1"/>
-    <w:lsdException w:name="Strong" w:semiHidden="0" w:uiPriority="22" w:unhideWhenUsed="0" w:qFormat="1"/>
-    <w:lsdException w:name="Emphasis" w:semiHidden="0" w:uiPriority="20" w:unhideWhenUsed="0" w:qFormat="1"/>
-    <w:lsdException w:name="Table Grid" w:semiHidden="0" w:uiPriority="59" w:unhideWhenUsed="0"/>
-    <w:lsdException w:name="Placeholder Text" w:unhideWhenUsed="0"/>
-    <w:lsdException w:name="No Spacing" w:semiHidden="0" w:uiPriority="1" w:unhideWhenUsed="0" w:qFormat="1"/>
-    <w:lsdException w:name="Light Shading" w:semiHidden="0" w:uiPriority="60" w:unhideWhenUsed="0"/>
-    <w:lsdException w:name="Light List" w:semiHidden="0" w:uiPriority="61" w:unhideWhenUsed="0"/>
-    <w:lsdException w:name="Light Grid" w:semiHidden="0" w:uiPriority="62" w:unhideWhenUsed="0"/>
-    <w:lsdException w:name="Medium Shading 1" w:semiHidden="0" w:uiPriority="63" w:unhideWhenUsed="0"/>
-    <w:lsdException w:name="Medium Shading 2" w:semiHidden="0" w:uiPriority="64" w:unhideWhenUsed="0"/>
-    <w:lsdException w:name="Medium List 1" w:semiHidden="0" w:uiPriority="65" w:unhideWhenUsed="0"/>
-    <w:lsdException w:name="Medium List 2" w:semiHidden="0" w:uiPriority="66" w:unhideWhenUsed="0"/>
-    <w:lsdException w:name="Medium Grid 1" w:semiHidden="0" w:uiPriority="67" w:unhideWhenUsed="0"/>
-    <w:lsdException w:name="Medium Grid 2" w:semiHidden="0" w:uiPriority="68" w:unhideWhenUsed="0"/>
-    <w:lsdException w:name="Medium Grid 3" w:semiHidden="0" w:uiPriority="69" w:unhideWhenUsed="0"/>
-    <w:lsdException w:name="Dark List" w:semiHidden="0" w:uiPriority="70" w:unhideWhenUsed="0"/>
-    <w:lsdException w:name="Colorful Shading" w:semiHidden="0" w:uiPriority="71" w:unhideWhenUsed="0"/>
-    <w:lsdException w:name="Colorful List" w:semiHidden="0" w:uiPriority="72" w:unhideWhenUsed="0"/>
-    <w:lsdException w:name="Colorful Grid" w:semiHidden="0" w:uiPriority="73" w:unhideWhenUsed="0"/>
-    <w:lsdException w:name="Light Shading Accent 1" w:semiHidden="0" w:uiPriority="60" w:unhideWhenUsed="0"/>
-    <w:lsdException w:name="Light List Accent 1" w:semiHidden="0" w:uiPriority="61" w:unhideWhenUsed="0"/>
-    <w:lsdException w:name="Light Grid Accent 1" w:semiHidden="0" w:uiPriority="62" w:unhideWhenUsed="0"/>
-    <w:lsdException w:name="Medium Shading 1 Accent 1" w:semiHidden="0" w:uiPriority="63" w:unhideWhenUsed="0"/>
-    <w:lsdException w:name="Medium Shading 2 Accent 1" w:semiHidden="0" w:uiPriority="64" w:unhideWhenUsed="0"/>
-    <w:lsdException w:name="Medium List 1 Accent 1" w:semiHidden="0" w:uiPriority="65" w:unhideWhenUsed="0"/>
-    <w:lsdException w:name="Revision" w:unhideWhenUsed="0"/>
-    <w:lsdException w:name="List Paragraph" w:semiHidden="0" w:uiPriority="34" w:unhideWhenUsed="0" w:qFormat="1"/>
-    <w:lsdException w:name="Quote" w:semiHidden="0" w:uiPriority="29" w:unhideWhenUsed="0" w:qFormat="1"/>
-    <w:lsdException w:name="Intense Quote" w:semiHidden="0" w:uiPriority="30" w:unhideWhenUsed="0" w:qFormat="1"/>
-    <w:lsdException w:name="Medium List 2 Accent 1" w:semiHidden="0" w:uiPriority="66" w:unhideWhenUsed="0"/>
-    <w:lsdException w:name="Medium Grid 1 Accent 1" w:semiHidden="0" w:uiPriority="67" w:unhideWhenUsed="0"/>
-    <w:lsdException w:name="Medium Grid 2 Accent 1" w:semiHidden="0" w:uiPriority="68" w:unhideWhenUsed="0"/>
-    <w:lsdException w:name="Medium Grid 3 Accent 1" w:semiHidden="0" w:uiPriority="69" w:unhideWhenUsed="0"/>
-    <w:lsdException w:name="Dark List Accent 1" w:semiHidden="0" w:uiPriority="70" w:unhideWhenUsed="0"/>
-    <w:lsdException w:name="Colorful Shading Accent 1" w:semiHidden="0" w:uiPriority="71" w:unhideWhenUsed="0"/>
-    <w:lsdException w:name="Colorful List Accent 1" w:semiHidden="0" w:uiPriority="72" w:unhideWhenUsed="0"/>
-    <w:lsdException w:name="Colorful Grid Accent 1" w:semiHidden="0" w:uiPriority="73" w:unhideWhenUsed="0"/>
-    <w:lsdException w:name="Light Shading Accent 2" w:semiHidden="0" w:uiPriority="60" w:unhideWhenUsed="0"/>
-    <w:lsdException w:name="Light List Accent 2" w:semiHidden="0" w:uiPriority="61" w:unhideWhenUsed="0"/>
-    <w:lsdException w:name="Light Grid Accent 2" w:semiHidden="0" w:uiPriority="62" w:unhideWhenUsed="0"/>
-    <w:lsdException w:name="Medium Shading 1 Accent 2" w:semiHidden="0" w:uiPriority="63" w:unhideWhenUsed="0"/>
-    <w:lsdException w:name="Medium Shading 2 Accent 2" w:semiHidden="0" w:uiPriority="64" w:unhideWhenUsed="0"/>
-    <w:lsdException w:name="Medium List 1 Accent 2" w:semiHidden="0" w:uiPriority="65" w:unhideWhenUsed="0"/>
-    <w:lsdException w:name="Medium List 2 Accent 2" w:semiHidden="0" w:uiPriority="66" w:unhideWhenUsed="0"/>
-    <w:lsdException w:name="Medium Grid 1 Accent 2" w:semiHidden="0" w:uiPriority="67" w:unhideWhenUsed="0"/>
-    <w:lsdException w:name="Medium Grid 2 Accent 2" w:semiHidden="0" w:uiPriority="68" w:unhideWhenUsed="0"/>
-    <w:lsdException w:name="Medium Grid 3 Accent 2" w:semiHidden="0" w:uiPriority="69" w:unhideWhenUsed="0"/>
-    <w:lsdException w:name="Dark List Accent 2" w:semiHidden="0" w:uiPriority="70" w:unhideWhenUsed="0"/>
-    <w:lsdException w:name="Colorful Shading Accent 2" w:semiHidden="0" w:uiPriority="71" w:unhideWhenUsed="0"/>
-    <w:lsdException w:name="Colorful List Accent 2" w:semiHidden="0" w:uiPriority="72" w:unhideWhenUsed="0"/>
-    <w:lsdException w:name="Colorful Grid Accent 2" w:semiHidden="0" w:uiPriority="73" w:unhideWhenUsed="0"/>
-    <w:lsdException w:name="Light Shading Accent 3" w:semiHidden="0" w:uiPriority="60" w:unhideWhenUsed="0"/>
-    <w:lsdException w:name="Light List Accent 3" w:semiHidden="0" w:uiPriority="61" w:unhideWhenUsed="0"/>
-    <w:lsdException w:name="Light Grid Accent 3" w:semiHidden="0" w:uiPriority="62" w:unhideWhenUsed="0"/>
-    <w:lsdException w:name="Medium Shading 1 Accent 3" w:semiHidden="0" w:uiPriority="63" w:unhideWhenUsed="0"/>
-    <w:lsdException w:name="Medium Shading 2 Accent 3" w:semiHidden="0" w:uiPriority="64" w:unhideWhenUsed="0"/>
-    <w:lsdException w:name="Medium List 1 Accent 3" w:semiHidden="0" w:uiPriority="65" w:unhideWhenUsed="0"/>
-    <w:lsdException w:name="Medium List 2 Accent 3" w:semiHidden="0" w:uiPriority="66" w:unhideWhenUsed="0"/>
-    <w:lsdException w:name="Medium Grid 1 Accent 3" w:semiHidden="0" w:uiPriority="67" w:unhideWhenUsed="0"/>
-    <w:lsdException w:name="Medium Grid 2 Accent 3" w:semiHidden="0" w:uiPriority="68" w:unhideWhenUsed="0"/>
-    <w:lsdException w:name="Medium Grid 3 Accent 3" w:semiHidden="0" w:uiPriority="69" w:unhideWhenUsed="0"/>
-    <w:lsdException w:name="Dark List Accent 3" w:semiHidden="0" w:uiPriority="70" w:unhideWhenUsed="0"/>
-    <w:lsdException w:name="Colorful Shading Accent 3" w:semiHidden="0" w:uiPriority="71" w:unhideWhenUsed="0"/>
-    <w:lsdException w:name="Colorful List Accent 3" w:semiHidden="0" w:uiPriority="72" w:unhideWhenUsed="0"/>
-    <w:lsdException w:name="Colorful Grid Accent 3" w:semiHidden="0" w:uiPriority="73" w:unhideWhenUsed="0"/>
-    <w:lsdException w:name="Light Shading Accent 4" w:semiHidden="0" w:uiPriority="60" w:unhideWhenUsed="0"/>
-    <w:lsdException w:name="Light List Accent 4" w:semiHidden="0" w:uiPriority="61" w:unhideWhenUsed="0"/>
-    <w:lsdException w:name="Light Grid Accent 4" w:semiHidden="0" w:uiPriority="62" w:unhideWhenUsed="0"/>
-    <w:lsdException w:name="Medium Shading 1 Accent 4" w:semiHidden="0" w:uiPriority="63" w:unhideWhenUsed="0"/>
-    <w:lsdException w:name="Medium Shading 2 Accent 4" w:semiHidden="0" w:uiPriority="64" w:unhideWhenUsed="0"/>
-    <w:lsdException w:name="Medium List 1 Accent 4" w:semiHidden="0" w:uiPriority="65" w:unhideWhenUsed="0"/>
-    <w:lsdException w:name="Medium List 2 Accent 4" w:semiHidden="0" w:uiPriority="66" w:unhideWhenUsed="0"/>
-    <w:lsdException w:name="Medium Grid 1 Accent 4" w:semiHidden="0" w:uiPriority="67" w:unhideWhenUsed="0"/>
-    <w:lsdException w:name="Medium Grid 2 Accent 4" w:semiHidden="0" w:uiPriority="68" w:unhideWhenUsed="0"/>
-    <w:lsdException w:name="Medium Grid 3 Accent 4" w:semiHidden="0" w:uiPriority="69" w:unhideWhenUsed="0"/>
-    <w:lsdException w:name="Dark List Accent 4" w:semiHidden="0" w:uiPriority="70" w:unhideWhenUsed="0"/>
-    <w:lsdException w:name="Colorful Shading Accent 4" w:semiHidden="0" w:uiPriority="71" w:unhideWhenUsed="0"/>
-    <w:lsdException w:name="Colorful List Accent 4" w:semiHidden="0" w:uiPriority="72" w:unhideWhenUsed="0"/>
-    <w:lsdException w:name="Colorful Grid Accent 4" w:semiHidden="0" w:uiPriority="73" w:unhideWhenUsed="0"/>
-    <w:lsdException w:name="Light Shading Accent 5" w:semiHidden="0" w:uiPriority="60" w:unhideWhenUsed="0"/>
-    <w:lsdException w:name="Light List Accent 5" w:semiHidden="0" w:uiPriority="61" w:unhideWhenUsed="0"/>
-    <w:lsdException w:name="Light Grid Accent 5" w:semiHidden="0" w:uiPriority="62" w:unhideWhenUsed="0"/>
-    <w:lsdException w:name="Medium Shading 1 Accent 5" w:semiHidden="0" w:uiPriority="63" w:unhideWhenUsed="0"/>
-    <w:lsdException w:name="Medium Shading 2 Accent 5" w:semiHidden="0" w:uiPriority="64" w:unhideWhenUsed="0"/>
-    <w:lsdException w:name="Medium List 1 Accent 5" w:semiHidden="0" w:uiPriority="65" w:unhideWhenUsed="0"/>
-    <w:lsdException w:name="Medium List 2 Accent 5" w:semiHidden="0" w:uiPriority="66" w:unhideWhenUsed="0"/>
-    <w:lsdException w:name="Medium Grid 1 Accent 5" w:semiHidden="0" w:uiPriority="67" w:unhideWhenUsed="0"/>
-    <w:lsdException w:name="Medium Grid 2 Accent 5" w:semiHidden="0" w:uiPriority="68" w:unhideWhenUsed="0"/>
-    <w:lsdException w:name="Medium Grid 3 Accent 5" w:semiHidden="0" w:uiPriority="69" w:unhideWhenUsed="0"/>
-    <w:lsdException w:name="Dark List Accent 5" w:semiHidden="0" w:uiPriority="70" w:unhideWhenUsed="0"/>
-    <w:lsdException w:name="Colorful Shading Accent 5" w:semiHidden="0" w:uiPriority="71" w:unhideWhenUsed="0"/>
-    <w:lsdException w:name="Colorful List Accent 5" w:semiHidden="0" w:uiPriority="72" w:unhideWhenUsed="0"/>
-    <w:lsdException w:name="Colorful Grid Accent 5" w:semiHidden="0" w:uiPriority="73" w:unhideWhenUsed="0"/>
-    <w:lsdException w:name="Light Shading Accent 6" w:semiHidden="0" w:uiPriority="60" w:unhideWhenUsed="0"/>
-    <w:lsdException w:name="Light List Accent 6" w:semiHidden="0" w:uiPriority="61" w:unhideWhenUsed="0"/>
-    <w:lsdException w:name="Light Grid Accent 6" w:semiHidden="0" w:uiPriority="62" w:unhideWhenUsed="0"/>
-    <w:lsdException w:name="Medium Shading 1 Accent 6" w:semiHidden="0" w:uiPriority="63" w:unhideWhenUsed="0"/>
-    <w:lsdException w:name="Medium Shading 2 Accent 6" w:semiHidden="0" w:uiPriority="64" w:unhideWhenUsed="0"/>
-    <w:lsdException w:name="Medium List 1 Accent 6" w:semiHidden="0" w:uiPriority="65" w:unhideWhenUsed="0"/>
-    <w:lsdException w:name="Medium List 2 Accent 6" w:semiHidden="0" w:uiPriority="66" w:unhideWhenUsed="0"/>
-    <w:lsdException w:name="Medium Grid 1 Accent 6" w:semiHidden="0" w:uiPriority="67" w:unhideWhenUsed="0"/>
-    <w:lsdException w:name="Medium Grid 2 Accent 6" w:semiHidden="0" w:uiPriority="68" w:unhideWhenUsed="0"/>
-    <w:lsdException w:name="Medium Grid 3 Accent 6" w:semiHidden="0" w:uiPriority="69" w:unhideWhenUsed="0"/>
-    <w:lsdException w:name="Dark List Accent 6" w:semiHidden="0" w:uiPriority="70" w:unhideWhenUsed="0"/>
-    <w:lsdException w:name="Colorful Shading Accent 6" w:semiHidden="0" w:uiPriority="71" w:unhideWhenUsed="0"/>
-    <w:lsdException w:name="Colorful List Accent 6" w:semiHidden="0" w:uiPriority="72" w:unhideWhenUsed="0"/>
-    <w:lsdException w:name="Colorful Grid Accent 6" w:semiHidden="0" w:uiPriority="73" w:unhideWhenUsed="0"/>
-    <w:lsdException w:name="Subtle Emphasis" w:semiHidden="0" w:uiPriority="19" w:unhideWhenUsed="0" w:qFormat="1"/>
-    <w:lsdException w:name="Intense Emphasis" w:semiHidden="0" w:uiPriority="21" w:unhideWhenUsed="0" w:qFormat="1"/>
-    <w:lsdException w:name="Subtle Reference" w:semiHidden="0" w:uiPriority="31" w:unhideWhenUsed="0" w:qFormat="1"/>
-    <w:lsdException w:name="Intense Reference" w:semiHidden="0" w:uiPriority="32" w:unhideWhenUsed="0" w:qFormat="1"/>
-    <w:lsdException w:name="Book Title" w:semiHidden="0" w:uiPriority="33" w:unhideWhenUsed="0" w:qFormat="1"/>
-    <w:lsdException w:name="Bibliography" w:uiPriority="37"/>
-    <w:lsdException w:name="TOC Heading" w:uiPriority="39" w:qFormat="1"/>
-  </w:latentStyles>
-  <w:style w:type="paragraph" w:default="1" w:styleId="Normal">
-    <w:name w:val="Normal"/>
-    <w:qFormat/>
-  </w:style>
-  <w:style w:type="character" w:default="1" w:styleId="Policepardfaut">
-    <w:name w:val="Default Paragraph Font"/>
-    <w:uiPriority w:val="1"/>
-    <w:semiHidden/>
-    <w:unhideWhenUsed/>
-  </w:style>
-  <w:style w:type="table" w:default="1" w:styleId="TableauNormal">
-    <w:name w:val="Normal Table"/>
-    <w:uiPriority w:val="99"/>
-    <w:semiHidden/>
-    <w:unhideWhenUsed/>
-    <w:tblPr>
-      <w:tblInd w:w="0" w:type="dxa"/>
-      <w:tblCellMar>
-        <w:top w:w="0" w:type="dxa"/>
-        <w:left w:w="108" w:type="dxa"/>
-        <w:bottom w:w="0" w:type="dxa"/>
-        <w:right w:w="108" w:type="dxa"/>
-      </w:tblCellMar>
-    </w:tblPr>
-  </w:style>
-  <w:style w:type="numbering" w:default="1" w:styleId="Aucuneliste">
-    <w:name w:val="No List"/>
-    <w:uiPriority w:val="99"/>
-    <w:semiHidden/>
-    <w:unhideWhenUsed/>
-  </w:style>
-  <w:style w:type="paragraph" w:styleId="Notedebasdepage">
-    <w:name w:val="footnote text"/>
-    <w:basedOn w:val="Normal"/>
-    <w:link w:val="NotedebasdepageCar"/>
-    <w:uiPriority w:val="99"/>
-    <w:pPr>
-      <w:spacing w:after="0" w:line="240" w:lineRule="auto"/>
-    </w:pPr>
-    <w:rPr>
-      <w:sz w:val="20"/>
-      <w:szCs w:val="20"/>
-    </w:rPr>
-  </w:style>
-  <w:style w:type="character" w:customStyle="1" w:styleId="NotedebasdepageCar">
-    <w:name w:val="Note de bas de page Car"/>
-    <w:basedOn w:val="Policepardfaut"/>
-    <w:link w:val="Notedebasdepage"/>
-    <w:uiPriority w:val="99"/>
-    <w:rPr>
-      <w:sz w:val="20"/>
-      <w:szCs w:val="20"/>
-    </w:rPr>
-  </w:style>
-  <w:style w:type="character" w:styleId="Appelnotedebasdep">
-    <w:name w:val="footnote reference"/>
-    <w:basedOn w:val="Policepardfaut"/>
-    <w:uiPriority w:val="99"/>
-    <w:rPr>
-      <w:vertAlign w:val="superscript"/>
-    </w:rPr>
-  </w:style>
-  <w:style w:type="paragraph" w:styleId="Paragraphedeliste">
-    <w:name w:val="List Paragraph"/>
-    <w:basedOn w:val="Normal"/>
-    <w:uiPriority w:val="34"/>
-    <w:qFormat/>
-    <w:pPr>
-      <w:ind w:left="720"/>
-      <w:contextualSpacing/>
-    </w:pPr>
-  </w:style>
-  <w:style w:type="paragraph" w:styleId="En-tte">
-    <w:name w:val="header"/>
-    <w:basedOn w:val="Normal"/>
-    <w:link w:val="En-tteCar"/>
-    <w:uiPriority w:val="99"/>
-    <w:pPr>
-      <w:tabs>
-        <w:tab w:val="center" w:pos="4536"/>
-        <w:tab w:val="right" w:pos="9072"/>
-      </w:tabs>
-      <w:spacing w:after="0" w:line="240" w:lineRule="auto"/>
-    </w:pPr>
-  </w:style>
-  <w:style w:type="character" w:customStyle="1" w:styleId="En-tteCar">
-    <w:name w:val="En-tête Car"/>
-    <w:basedOn w:val="Policepardfaut"/>
-    <w:link w:val="En-tte"/>
-    <w:uiPriority w:val="99"/>
-  </w:style>
-  <w:style w:type="paragraph" w:styleId="Pieddepage">
-    <w:name w:val="footer"/>
-    <w:basedOn w:val="Normal"/>
-    <w:link w:val="PieddepageCar"/>
-    <w:uiPriority w:val="99"/>
-    <w:pPr>
-      <w:tabs>
-        <w:tab w:val="center" w:pos="4536"/>
-        <w:tab w:val="right" w:pos="9072"/>
-      </w:tabs>
-      <w:spacing w:after="0" w:line="240" w:lineRule="auto"/>
-    </w:pPr>
-  </w:style>
-  <w:style w:type="character" w:customStyle="1" w:styleId="PieddepageCar">
-    <w:name w:val="Pied de page Car"/>
-    <w:basedOn w:val="Policepardfaut"/>
-    <w:link w:val="Pieddepage"/>
-    <w:uiPriority w:val="99"/>
-  </w:style>
-  <w:style w:type="character" w:styleId="Lienhypertexte">
-    <w:name w:val="Hyperlink"/>
-    <w:basedOn w:val="Policepardfaut"/>
-    <w:uiPriority w:val="99"/>
-    <w:unhideWhenUsed/>
-    <w:rsid w:val="000B1D00"/>
-    <w:rPr>
-      <w:color w:val="0000FF" w:themeColor="hyperlink"/>
-      <w:u w:val="single"/>
-    </w:rPr>
-  </w:style>
-  <w:style w:type="paragraph" w:styleId="Textedebulles">
-    <w:name w:val="Balloon Text"/>
-    <w:basedOn w:val="Normal"/>
-    <w:link w:val="TextedebullesCar"/>
-    <w:uiPriority w:val="99"/>
-    <w:semiHidden/>
-    <w:unhideWhenUsed/>
-    <w:rsid w:val="000B1D00"/>
-    <w:pPr>
-      <w:spacing w:after="0" w:line="240" w:lineRule="auto"/>
-    </w:pPr>
-    <w:rPr>
-      <w:rFonts w:ascii="Tahoma" w:hAnsi="Tahoma" w:cs="Tahoma"/>
-      <w:sz w:val="16"/>
-      <w:szCs w:val="16"/>
-    </w:rPr>
-  </w:style>
-  <w:style w:type="character" w:customStyle="1" w:styleId="TextedebullesCar">
-    <w:name w:val="Texte de bulles Car"/>
-    <w:basedOn w:val="Policepardfaut"/>
-    <w:link w:val="Textedebulles"/>
-    <w:uiPriority w:val="99"/>
-    <w:semiHidden/>
-    <w:rsid w:val="000B1D00"/>
-    <w:rPr>
-      <w:rFonts w:ascii="Tahoma" w:hAnsi="Tahoma" w:cs="Tahoma"/>
-      <w:sz w:val="16"/>
-      <w:szCs w:val="16"/>
-    </w:rPr>
-  </w:style>
-</w:styles>
-</file>
-
-<file path=word/stylesWithEffects.xml><?xml version="1.0" encoding="utf-8"?>
-<w:styles xmlns:wpc="http://schemas.microsoft.com/office/word/2010/wordprocessingCanvas" xmlns:mc="http://schemas.openxmlformats.org/markup-compatibility/2006" xmlns:o="urn:schemas-microsoft-com:office:office" xmlns:r="http://schemas.openxmlformats.org/officeDocument/2006/relationships" xmlns:m="http://schemas.openxmlformats.org/officeDocument/2006/math" xmlns:v="urn:schemas-microsoft-com:vml" xmlns:wp14="http://schemas.microsoft.com/office/word/2010/wordprocessingDrawing" xmlns:wp="http://schemas.openxmlformats.org/drawingml/2006/wordprocessingDrawing" xmlns:w10="urn:schemas-microsoft-com:office:word" xmlns:w="http://schemas.openxmlformats.org/wordprocessingml/2006/main" xmlns:w14="http://schemas.microsoft.com/office/word/2010/wordml" xmlns:wpg="http://schemas.microsoft.com/office/word/2010/wordprocessingGroup" xmlns:wpi="http://schemas.microsoft.com/office/word/2010/wordprocessingInk" xmlns:wne="http://schemas.microsoft.com/office/word/2006/wordml" xmlns:wps="http://schemas.microsoft.com/office/word/2010/wordprocessingShape" mc:Ignorable="w14 wp14">
-  <w:docDefaults>
-    <w:rPrDefault>
-      <w:rPr>
-        <w:rFonts w:asciiTheme="minorHAnsi" w:eastAsiaTheme="minorHAnsi" w:hAnsiTheme="minorHAnsi" w:cstheme="minorBidi"/>
-        <w:sz w:val="22"/>
-        <w:szCs w:val="22"/>
-        <w:lang w:val="fr-FR" w:eastAsia="en-US" w:bidi="ar-SA"/>
-      </w:rPr>
-    </w:rPrDefault>
-    <w:pPrDefault>
-      <w:pPr>
-        <w:spacing w:after="160" w:line="259" w:lineRule="auto"/>
-      </w:pPr>
-    </w:pPrDefault>
-  </w:docDefaults>
-  <w:latentStyles w:defLockedState="0" w:defUIPriority="99" w:defSemiHidden="1" w:defUnhideWhenUsed="1" w:defQFormat="0" w:count="267">
-    <w:lsdException w:name="Normal" w:semiHidden="0" w:uiPriority="0" w:unhideWhenUsed="0" w:qFormat="1"/>
-    <w:lsdException w:name="heading 1" w:semiHidden="0" w:uiPriority="9" w:unhideWhenUsed="0" w:qFormat="1"/>
-    <w:lsdException w:name="heading 2" w:uiPriority="9" w:qFormat="1"/>
-    <w:lsdException w:name="heading 3" w:uiPriority="9" w:qFormat="1"/>
-    <w:lsdException w:name="heading 4" w:uiPriority="9" w:qFormat="1"/>
-    <w:lsdException w:name="heading 5" w:uiPriority="9" w:qFormat="1"/>
-    <w:lsdException w:name="heading 6" w:uiPriority="9" w:qFormat="1"/>
-    <w:lsdException w:name="heading 7" w:uiPriority="9" w:qFormat="1"/>
-    <w:lsdException w:name="heading 8" w:uiPriority="9" w:qFormat="1"/>
-    <w:lsdException w:name="heading 9" w:uiPriority="9" w:qFormat="1"/>
-    <w:lsdException w:name="toc 1" w:uiPriority="39"/>
-    <w:lsdException w:name="toc 2" w:uiPriority="39"/>
-    <w:lsdException w:name="toc 3" w:uiPriority="39"/>
-    <w:lsdException w:name="toc 4" w:uiPriority="39"/>
-    <w:lsdException w:name="toc 5" w:uiPriority="39"/>
-    <w:lsdException w:name="toc 6" w:uiPriority="39"/>
-    <w:lsdException w:name="toc 7" w:uiPriority="39"/>
-    <w:lsdException w:name="toc 8" w:uiPriority="39"/>
-    <w:lsdException w:name="toc 9" w:uiPriority="39"/>
-    <w:lsdException w:name="caption" w:uiPriority="35" w:qFormat="1"/>
-    <w:lsdException w:name="Title" w:semiHidden="0" w:uiPriority="10" w:unhideWhenUsed="0" w:qFormat="1"/>
-    <w:lsdException w:name="Default Paragraph Font" w:uiPriority="1"/>
-    <w:lsdException w:name="Subtitle" w:semiHidden="0" w:uiPriority="11" w:unhideWhenUsed="0" w:qFormat="1"/>
-    <w:lsdException w:name="Strong" w:semiHidden="0" w:uiPriority="22" w:unhideWhenUsed="0" w:qFormat="1"/>
-    <w:lsdException w:name="Emphasis" w:semiHidden="0" w:uiPriority="20" w:unhideWhenUsed="0" w:qFormat="1"/>
-    <w:lsdException w:name="Table Grid" w:semiHidden="0" w:uiPriority="59" w:unhideWhenUsed="0"/>
-    <w:lsdException w:name="Placeholder Text" w:unhideWhenUsed="0"/>
-    <w:lsdException w:name="No Spacing" w:semiHidden="0" w:uiPriority="1" w:unhideWhenUsed="0" w:qFormat="1"/>
-    <w:lsdException w:name="Light Shading" w:semiHidden="0" w:uiPriority="60" w:unhideWhenUsed="0"/>
-    <w:lsdException w:name="Light List" w:semiHidden="0" w:uiPriority="61" w:unhideWhenUsed="0"/>
-    <w:lsdException w:name="Light Grid" w:semiHidden="0" w:uiPriority="62" w:unhideWhenUsed="0"/>
-    <w:lsdException w:name="Medium Shading 1" w:semiHidden="0" w:uiPriority="63" w:unhideWhenUsed="0"/>
-    <w:lsdException w:name="Medium Shading 2" w:semiHidden="0" w:uiPriority="64" w:unhideWhenUsed="0"/>
-    <w:lsdException w:name="Medium List 1" w:semiHidden="0" w:uiPriority="65" w:unhideWhenUsed="0"/>
-    <w:lsdException w:name="Medium List 2" w:semiHidden="0" w:uiPriority="66" w:unhideWhenUsed="0"/>
-    <w:lsdException w:name="Medium Grid 1" w:semiHidden="0" w:uiPriority="67" w:unhideWhenUsed="0"/>
-    <w:lsdException w:name="Medium Grid 2" w:semiHidden="0" w:uiPriority="68" w:unhideWhenUsed="0"/>
-    <w:lsdException w:name="Medium Grid 3" w:semiHidden="0" w:uiPriority="69" w:unhideWhenUsed="0"/>
-    <w:lsdException w:name="Dark List" w:semiHidden="0" w:uiPriority="70" w:unhideWhenUsed="0"/>
-    <w:lsdException w:name="Colorful Shading" w:semiHidden="0" w:uiPriority="71" w:unhideWhenUsed="0"/>
-    <w:lsdException w:name="Colorful List" w:semiHidden="0" w:uiPriority="72" w:unhideWhenUsed="0"/>
-    <w:lsdException w:name="Colorful Grid" w:semiHidden="0" w:uiPriority="73" w:unhideWhenUsed="0"/>
-    <w:lsdException w:name="Light Shading Accent 1" w:semiHidden="0" w:uiPriority="60" w:unhideWhenUsed="0"/>
-    <w:lsdException w:name="Light List Accent 1" w:semiHidden="0" w:uiPriority="61" w:unhideWhenUsed="0"/>
-    <w:lsdException w:name="Light Grid Accent 1" w:semiHidden="0" w:uiPriority="62" w:unhideWhenUsed="0"/>
-    <w:lsdException w:name="Medium Shading 1 Accent 1" w:semiHidden="0" w:uiPriority="63" w:unhideWhenUsed="0"/>
-    <w:lsdException w:name="Medium Shading 2 Accent 1" w:semiHidden="0" w:uiPriority="64" w:unhideWhenUsed="0"/>
-    <w:lsdException w:name="Medium List 1 Accent 1" w:semiHidden="0" w:uiPriority="65" w:unhideWhenUsed="0"/>
-    <w:lsdException w:name="Revision" w:unhideWhenUsed="0"/>
-    <w:lsdException w:name="List Paragraph" w:semiHidden="0" w:uiPriority="34" w:unhideWhenUsed="0" w:qFormat="1"/>
-    <w:lsdException w:name="Quote" w:semiHidden="0" w:uiPriority="29" w:unhideWhenUsed="0" w:qFormat="1"/>
-    <w:lsdException w:name="Intense Quote" w:semiHidden="0" w:uiPriority="30" w:unhideWhenUsed="0" w:qFormat="1"/>
-    <w:lsdException w:name="Medium List 2 Accent 1" w:semiHidden="0" w:uiPriority="66" w:unhideWhenUsed="0"/>
-    <w:lsdException w:name="Medium Grid 1 Accent 1" w:semiHidden="0" w:uiPriority="67" w:unhideWhenUsed="0"/>
-    <w:lsdException w:name="Medium Grid 2 Accent 1" w:semiHidden="0" w:uiPriority="68" w:unhideWhenUsed="0"/>
-    <w:lsdException w:name="Medium Grid 3 Accent 1" w:semiHidden="0" w:uiPriority="69" w:unhideWhenUsed="0"/>
-    <w:lsdException w:name="Dark List Accent 1" w:semiHidden="0" w:uiPriority="70" w:unhideWhenUsed="0"/>
-    <w:lsdException w:name="Colorful Shading Accent 1" w:semiHidden="0" w:uiPriority="71" w:unhideWhenUsed="0"/>
-    <w:lsdException w:name="Colorful List Accent 1" w:semiHidden="0" w:uiPriority="72" w:unhideWhenUsed="0"/>
-    <w:lsdException w:name="Colorful Grid Accent 1" w:semiHidden="0" w:uiPriority="73" w:unhideWhenUsed="0"/>
-    <w:lsdException w:name="Light Shading Accent 2" w:semiHidden="0" w:uiPriority="60" w:unhideWhenUsed="0"/>
-    <w:lsdException w:name="Light List Accent 2" w:semiHidden="0" w:uiPriority="61" w:unhideWhenUsed="0"/>
-    <w:lsdException w:name="Light Grid Accent 2" w:semiHidden="0" w:uiPriority="62" w:unhideWhenUsed="0"/>
-    <w:lsdException w:name="Medium Shading 1 Accent 2" w:semiHidden="0" w:uiPriority="63" w:unhideWhenUsed="0"/>
-    <w:lsdException w:name="Medium Shading 2 Accent 2" w:semiHidden="0" w:uiPriority="64" w:unhideWhenUsed="0"/>
-    <w:lsdException w:name="Medium List 1 Accent 2" w:semiHidden="0" w:uiPriority="65" w:unhideWhenUsed="0"/>
-    <w:lsdException w:name="Medium List 2 Accent 2" w:semiHidden="0" w:uiPriority="66" w:unhideWhenUsed="0"/>
-    <w:lsdException w:name="Medium Grid 1 Accent 2" w:semiHidden="0" w:uiPriority="67" w:unhideWhenUsed="0"/>
-    <w:lsdException w:name="Medium Grid 2 Accent 2" w:semiHidden="0" w:uiPriority="68" w:unhideWhenUsed="0"/>
-    <w:lsdException w:name="Medium Grid 3 Accent 2" w:semiHidden="0" w:uiPriority="69" w:unhideWhenUsed="0"/>
-    <w:lsdException w:name="Dark List Accent 2" w:semiHidden="0" w:uiPriority="70" w:unhideWhenUsed="0"/>
-    <w:lsdException w:name="Colorful Shading Accent 2" w:semiHidden="0" w:uiPriority="71" w:unhideWhenUsed="0"/>
-    <w:lsdException w:name="Colorful List Accent 2" w:semiHidden="0" w:uiPriority="72" w:unhideWhenUsed="0"/>
-    <w:lsdException w:name="Colorful Grid Accent 2" w:semiHidden="0" w:uiPriority="73" w:unhideWhenUsed="0"/>
-    <w:lsdException w:name="Light Shading Accent 3" w:semiHidden="0" w:uiPriority="60" w:unhideWhenUsed="0"/>
-    <w:lsdException w:name="Light List Accent 3" w:semiHidden="0" w:uiPriority="61" w:unhideWhenUsed="0"/>
-    <w:lsdException w:name="Light Grid Accent 3" w:semiHidden="0" w:uiPriority="62" w:unhideWhenUsed="0"/>
-    <w:lsdException w:name="Medium Shading 1 Accent 3" w:semiHidden="0" w:uiPriority="63" w:unhideWhenUsed="0"/>
-    <w:lsdException w:name="Medium Shading 2 Accent 3" w:semiHidden="0" w:uiPriority="64" w:unhideWhenUsed="0"/>
-    <w:lsdException w:name="Medium List 1 Accent 3" w:semiHidden="0" w:uiPriority="65" w:unhideWhenUsed="0"/>
-    <w:lsdException w:name="Medium List 2 Accent 3" w:semiHidden="0" w:uiPriority="66" w:unhideWhenUsed="0"/>
-    <w:lsdException w:name="Medium Grid 1 Accent 3" w:semiHidden="0" w:uiPriority="67" w:unhideWhenUsed="0"/>
-    <w:lsdException w:name="Medium Grid 2 Accent 3" w:semiHidden="0" w:uiPriority="68" w:unhideWhenUsed="0"/>
-    <w:lsdException w:name="Medium Grid 3 Accent 3" w:semiHidden="0" w:uiPriority="69" w:unhideWhenUsed="0"/>
-    <w:lsdException w:name="Dark List Accent 3" w:semiHidden="0" w:uiPriority="70" w:unhideWhenUsed="0"/>
-    <w:lsdException w:name="Colorful Shading Accent 3" w:semiHidden="0" w:uiPriority="71" w:unhideWhenUsed="0"/>
-    <w:lsdException w:name="Colorful List Accent 3" w:semiHidden="0" w:uiPriority="72" w:unhideWhenUsed="0"/>
-    <w:lsdException w:name="Colorful Grid Accent 3" w:semiHidden="0" w:uiPriority="73" w:unhideWhenUsed="0"/>
-    <w:lsdException w:name="Light Shading Accent 4" w:semiHidden="0" w:uiPriority="60" w:unhideWhenUsed="0"/>
-    <w:lsdException w:name="Light List Accent 4" w:semiHidden="0" w:uiPriority="61" w:unhideWhenUsed="0"/>
-    <w:lsdException w:name="Light Grid Accent 4" w:semiHidden="0" w:uiPriority="62" w:unhideWhenUsed="0"/>
-    <w:lsdException w:name="Medium Shading 1 Accent 4" w:semiHidden="0" w:uiPriority="63" w:unhideWhenUsed="0"/>
-    <w:lsdException w:name="Medium Shading 2 Accent 4" w:semiHidden="0" w:uiPriority="64" w:unhideWhenUsed="0"/>
-    <w:lsdException w:name="Medium List 1 Accent 4" w:semiHidden="0" w:uiPriority="65" w:unhideWhenUsed="0"/>
-    <w:lsdException w:name="Medium List 2 Accent 4" w:semiHidden="0" w:uiPriority="66" w:unhideWhenUsed="0"/>
-    <w:lsdException w:name="Medium Grid 1 Accent 4" w:semiHidden="0" w:uiPriority="67" w:unhideWhenUsed="0"/>
-    <w:lsdException w:name="Medium Grid 2 Accent 4" w:semiHidden="0" w:uiPriority="68" w:unhideWhenUsed="0"/>
-    <w:lsdException w:name="Medium Grid 3 Accent 4" w:semiHidden="0" w:uiPriority="69" w:unhideWhenUsed="0"/>
-    <w:lsdException w:name="Dark List Accent 4" w:semiHidden="0" w:uiPriority="70" w:unhideWhenUsed="0"/>
-    <w:lsdException w:name="Colorful Shading Accent 4" w:semiHidden="0" w:uiPriority="71" w:unhideWhenUsed="0"/>
-    <w:lsdException w:name="Colorful List Accent 4" w:semiHidden="0" w:uiPriority="72" w:unhideWhenUsed="0"/>
-    <w:lsdException w:name="Colorful Grid Accent 4" w:semiHidden="0" w:uiPriority="73" w:unhideWhenUsed="0"/>
-    <w:lsdException w:name="Light Shading Accent 5" w:semiHidden="0" w:uiPriority="60" w:unhideWhenUsed="0"/>
-    <w:lsdException w:name="Light List Accent 5" w:semiHidden="0" w:uiPriority="61" w:unhideWhenUsed="0"/>
-    <w:lsdException w:name="Light Grid Accent 5" w:semiHidden="0" w:uiPriority="62" w:unhideWhenUsed="0"/>
-    <w:lsdException w:name="Medium Shading 1 Accent 5" w:semiHidden="0" w:uiPriority="63" w:unhideWhenUsed="0"/>
-    <w:lsdException w:name="Medium Shading 2 Accent 5" w:semiHidden="0" w:uiPriority="64" w:unhideWhenUsed="0"/>
-    <w:lsdException w:name="Medium List 1 Accent 5" w:semiHidden="0" w:uiPriority="65" w:unhideWhenUsed="0"/>
-    <w:lsdException w:name="Medium List 2 Accent 5" w:semiHidden="0" w:uiPriority="66" w:unhideWhenUsed="0"/>
-    <w:lsdException w:name="Medium Grid 1 Accent 5" w:semiHidden="0" w:uiPriority="67" w:unhideWhenUsed="0"/>
-    <w:lsdException w:name="Medium Grid 2 Accent 5" w:semiHidden="0" w:uiPriority="68" w:unhideWhenUsed="0"/>
-    <w:lsdException w:name="Medium Grid 3 Accent 5" w:semiHidden="0" w:uiPriority="69" w:unhideWhenUsed="0"/>
-    <w:lsdException w:name="Dark List Accent 5" w:semiHidden="0" w:uiPriority="70" w:unhideWhenUsed="0"/>
-    <w:lsdException w:name="Colorful Shading Accent 5" w:semiHidden="0" w:uiPriority="71" w:unhideWhenUsed="0"/>
-    <w:lsdException w:name="Colorful List Accent 5" w:semiHidden="0" w:uiPriority="72" w:unhideWhenUsed="0"/>
-    <w:lsdException w:name="Colorful Grid Accent 5" w:semiHidden="0" w:uiPriority="73" w:unhideWhenUsed="0"/>
-    <w:lsdException w:name="Light Shading Accent 6" w:semiHidden="0" w:uiPriority="60" w:unhideWhenUsed="0"/>
-    <w:lsdException w:name="Light List Accent 6" w:semiHidden="0" w:uiPriority="61" w:unhideWhenUsed="0"/>
-    <w:lsdException w:name="Light Grid Accent 6" w:semiHidden="0" w:uiPriority="62" w:unhideWhenUsed="0"/>
-    <w:lsdException w:name="Medium Shading 1 Accent 6" w:semiHidden="0" w:uiPriority="63" w:unhideWhenUsed="0"/>
-    <w:lsdException w:name="Medium Shading 2 Accent 6" w:semiHidden="0" w:uiPriority="64" w:unhideWhenUsed="0"/>
-    <w:lsdException w:name="Medium List 1 Accent 6" w:semiHidden="0" w:uiPriority="65" w:unhideWhenUsed="0"/>
-    <w:lsdException w:name="Medium List 2 Accent 6" w:semiHidden="0" w:uiPriority="66" w:unhideWhenUsed="0"/>
-    <w:lsdException w:name="Medium Grid 1 Accent 6" w:semiHidden="0" w:uiPriority="67" w:unhideWhenUsed="0"/>
-    <w:lsdException w:name="Medium Grid 2 Accent 6" w:semiHidden="0" w:uiPriority="68" w:unhideWhenUsed="0"/>
-    <w:lsdException w:name="Medium Grid 3 Accent 6" w:semiHidden="0" w:uiPriority="69" w:unhideWhenUsed="0"/>
-    <w:lsdException w:name="Dark List Accent 6" w:semiHidden="0" w:uiPriority="70" w:unhideWhenUsed="0"/>
-    <w:lsdException w:name="Colorful Shading Accent 6" w:semiHidden="0" w:uiPriority="71" w:unhideWhenUsed="0"/>
-    <w:lsdException w:name="Colorful List Accent 6" w:semiHidden="0" w:uiPriority="72" w:unhideWhenUsed="0"/>
-    <w:lsdException w:name="Colorful Grid Accent 6" w:semiHidden="0" w:uiPriority="73" w:unhideWhenUsed="0"/>
-    <w:lsdException w:name="Subtle Emphasis" w:semiHidden="0" w:uiPriority="19" w:unhideWhenUsed="0" w:qFormat="1"/>
-    <w:lsdException w:name="Intense Emphasis" w:semiHidden="0" w:uiPriority="21" w:unhideWhenUsed="0" w:qFormat="1"/>
-    <w:lsdException w:name="Subtle Reference" w:semiHidden="0" w:uiPriority="31" w:unhideWhenUsed="0" w:qFormat="1"/>
-    <w:lsdException w:name="Intense Reference" w:semiHidden="0" w:uiPriority="32" w:unhideWhenUsed="0" w:qFormat="1"/>
-    <w:lsdException w:name="Book Title" w:semiHidden="0" w:uiPriority="33" w:unhideWhenUsed="0" w:qFormat="1"/>
-    <w:lsdException w:name="Bibliography" w:uiPriority="37"/>
-    <w:lsdException w:name="TOC Heading" w:uiPriority="39" w:qFormat="1"/>
+  <w:latentStyles w:defLockedState="0" w:defUIPriority="99" w:defSemiHidden="0" w:defUnhideWhenUsed="0" w:defQFormat="0" w:count="371">
+    <w:lsdException w:name="Normal" w:uiPriority="0" w:qFormat="1"/>
+    <w:lsdException w:name="heading 1" w:uiPriority="9" w:qFormat="1"/>
+    <w:lsdException w:name="heading 2" w:semiHidden="1" w:uiPriority="9" w:unhideWhenUsed="1" w:qFormat="1"/>
+    <w:lsdException w:name="heading 3" w:semiHidden="1" w:uiPriority="9" w:unhideWhenUsed="1" w:qFormat="1"/>
+    <w:lsdException w:name="heading 4" w:semiHidden="1" w:uiPriority="9" w:unhideWhenUsed="1" w:qFormat="1"/>
+    <w:lsdException w:name="heading 5" w:semiHidden="1" w:uiPriority="9" w:unhideWhenUsed="1" w:qFormat="1"/>
+    <w:lsdException w:name="heading 6" w:semiHidden="1" w:uiPriority="9" w:unhideWhenUsed="1" w:qFormat="1"/>
+    <w:lsdException w:name="heading 7" w:semiHidden="1" w:uiPriority="9" w:unhideWhenUsed="1" w:qFormat="1"/>
+    <w:lsdException w:name="heading 8" w:semiHidden="1" w:uiPriority="9" w:unhideWhenUsed="1" w:qFormat="1"/>
+    <w:lsdException w:name="heading 9" w:semiHidden="1" w:uiPriority="9" w:unhideWhenUsed="1" w:qFormat="1"/>
+    <w:lsdException w:name="index 1" w:semiHidden="1" w:unhideWhenUsed="1"/>
+    <w:lsdException w:name="index 2" w:semiHidden="1" w:unhideWhenUsed="1"/>
+    <w:lsdException w:name="index 3" w:semiHidden="1" w:unhideWhenUsed="1"/>
+    <w:lsdException w:name="index 4" w:semiHidden="1" w:unhideWhenUsed="1"/>
+    <w:lsdException w:name="index 5" w:semiHidden="1" w:unhideWhenUsed="1"/>
+    <w:lsdException w:name="index 6" w:semiHidden="1" w:unhideWhenUsed="1"/>
+    <w:lsdException w:name="index 7" w:semiHidden="1" w:unhideWhenUsed="1"/>
+    <w:lsdException w:name="index 8" w:semiHidden="1" w:unhideWhenUsed="1"/>
+    <w:lsdException w:name="index 9" w:semiHidden="1" w:unhideWhenUsed="1"/>
+    <w:lsdException w:name="toc 1" w:semiHidden="1" w:uiPriority="39" w:unhideWhenUsed="1"/>
+    <w:lsdException w:name="toc 2" w:semiHidden="1" w:uiPriority="39" w:unhideWhenUsed="1"/>
+    <w:lsdException w:name="toc 3" w:semiHidden="1" w:uiPriority="39" w:unhideWhenUsed="1"/>
+    <w:lsdException w:name="toc 4" w:semiHidden="1" w:uiPriority="39" w:unhideWhenUsed="1"/>
+    <w:lsdException w:name="toc 5" w:semiHidden="1" w:uiPriority="39" w:unhideWhenUsed="1"/>
+    <w:lsdException w:name="toc 6" w:semiHidden="1" w:uiPriority="39" w:unhideWhenUsed="1"/>
+    <w:lsdException w:name="toc 7" w:semiHidden="1" w:uiPriority="39" w:unhideWhenUsed="1"/>
+    <w:lsdException w:name="toc 8" w:semiHidden="1" w:uiPriority="39" w:unhideWhenUsed="1"/>
+    <w:lsdException w:name="toc 9" w:semiHidden="1" w:uiPriority="39" w:unhideWhenUsed="1"/>
+    <w:lsdException w:name="Normal Indent" w:semiHidden="1" w:unhideWhenUsed="1"/>
+    <w:lsdException w:name="footnote text" w:semiHidden="1" w:unhideWhenUsed="1"/>
+    <w:lsdException w:name="annotation text" w:semiHidden="1" w:unhideWhenUsed="1"/>
+    <w:lsdException w:name="header" w:semiHidden="1" w:unhideWhenUsed="1"/>
+    <w:lsdException w:name="footer" w:semiHidden="1" w:unhideWhenUsed="1"/>
+    <w:lsdException w:name="index heading" w:semiHidden="1" w:unhideWhenUsed="1"/>
+    <w:lsdException w:name="caption" w:semiHidden="1" w:uiPriority="35" w:unhideWhenUsed="1" w:qFormat="1"/>
+    <w:lsdException w:name="table of figures" w:semiHidden="1" w:unhideWhenUsed="1"/>
+    <w:lsdException w:name="envelope address" w:semiHidden="1" w:unhideWhenUsed="1"/>
+    <w:lsdException w:name="envelope return" w:semiHidden="1" w:unhideWhenUsed="1"/>
+    <w:lsdException w:name="footnote reference" w:semiHidden="1" w:unhideWhenUsed="1"/>
+    <w:lsdException w:name="annotation reference" w:semiHidden="1" w:unhideWhenUsed="1"/>
+    <w:lsdException w:name="line number" w:semiHidden="1" w:unhideWhenUsed="1"/>
+    <w:lsdException w:name="page number" w:semiHidden="1" w:unhideWhenUsed="1"/>
+    <w:lsdException w:name="endnote reference" w:semiHidden="1" w:unhideWhenUsed="1"/>
+    <w:lsdException w:name="endnote text" w:semiHidden="1" w:unhideWhenUsed="1"/>
+    <w:lsdException w:name="table of authorities" w:semiHidden="1" w:unhideWhenUsed="1"/>
+    <w:lsdException w:name="macro" w:semiHidden="1" w:unhideWhenUsed="1"/>
+    <w:lsdException w:name="toa heading" w:semiHidden="1" w:unhideWhenUsed="1"/>
+    <w:lsdException w:name="List" w:semiHidden="1" w:unhideWhenUsed="1"/>
+    <w:lsdException w:name="List Bullet" w:semiHidden="1" w:unhideWhenUsed="1"/>
+    <w:lsdException w:name="List Number" w:semiHidden="1" w:unhideWhenUsed="1"/>
+    <w:lsdException w:name="List 2" w:semiHidden="1" w:unhideWhenUsed="1"/>
+    <w:lsdException w:name="List 3" w:semiHidden="1" w:unhideWhenUsed="1"/>
+    <w:lsdException w:name="List 4" w:semiHidden="1" w:unhideWhenUsed="1"/>
+    <w:lsdException w:name="List 5" w:semiHidden="1" w:unhideWhenUsed="1"/>
+    <w:lsdException w:name="List Bullet 2" w:semiHidden="1" w:unhideWhenUsed="1"/>
+    <w:lsdException w:name="List Bullet 3" w:semiHidden="1" w:unhideWhenUsed="1"/>
+    <w:lsdException w:name="List Bullet 4" w:semiHidden="1" w:unhideWhenUsed="1"/>
+    <w:lsdException w:name="List Bullet 5" w:semiHidden="1" w:unhideWhenUsed="1"/>
+    <w:lsdException w:name="List Number 2" w:semiHidden="1" w:unhideWhenUsed="1"/>
+    <w:lsdException w:name="List Number 3" w:semiHidden="1" w:unhideWhenUsed="1"/>
+    <w:lsdException w:name="List Number 4" w:semiHidden="1" w:unhideWhenUsed="1"/>
+    <w:lsdException w:name="List Number 5" w:semiHidden="1" w:unhideWhenUsed="1"/>
+    <w:lsdException w:name="Title" w:uiPriority="10" w:qFormat="1"/>
+    <w:lsdException w:name="Closing" w:semiHidden="1" w:unhideWhenUsed="1"/>
+    <w:lsdException w:name="Signature" w:semiHidden="1" w:unhideWhenUsed="1"/>
+    <w:lsdException w:name="Default Paragraph Font" w:semiHidden="1" w:uiPriority="1" w:unhideWhenUsed="1"/>
+    <w:lsdException w:name="Body Text" w:semiHidden="1" w:unhideWhenUsed="1"/>
+    <w:lsdException w:name="Body Text Indent" w:semiHidden="1" w:unhideWhenUsed="1"/>
+    <w:lsdException w:name="List Continue" w:semiHidden="1" w:unhideWhenUsed="1"/>
+    <w:lsdException w:name="List Continue 2" w:semiHidden="1" w:unhideWhenUsed="1"/>
+    <w:lsdException w:name="List Continue 3" w:semiHidden="1" w:unhideWhenUsed="1"/>
+    <w:lsdException w:name="List Continue 4" w:semiHidden="1" w:unhideWhenUsed="1"/>
+    <w:lsdException w:name="List Continue 5" w:semiHidden="1" w:unhideWhenUsed="1"/>
+    <w:lsdException w:name="Message Header" w:semiHidden="1" w:unhideWhenUsed="1"/>
+    <w:lsdException w:name="Subtitle" w:uiPriority="11" w:qFormat="1"/>
+    <w:lsdException w:name="Salutation" w:semiHidden="1" w:unhideWhenUsed="1"/>
+    <w:lsdException w:name="Date" w:semiHidden="1" w:unhideWhenUsed="1"/>
+    <w:lsdException w:name="Body Text First Indent" w:semiHidden="1" w:unhideWhenUsed="1"/>
+    <w:lsdException w:name="Body Text First Indent 2" w:semiHidden="1" w:unhideWhenUsed="1"/>
+    <w:lsdException w:name="Note Heading" w:semiHidden="1" w:unhideWhenUsed="1"/>
+    <w:lsdException w:name="Body Text 2" w:semiHidden="1" w:unhideWhenUsed="1"/>
+    <w:lsdException w:name="Body Text 3" w:semiHidden="1" w:unhideWhenUsed="1"/>
+    <w:lsdException w:name="Body Text Indent 2" w:semiHidden="1" w:unhideWhenUsed="1"/>
+    <w:lsdException w:name="Body Text Indent 3" w:semiHidden="1" w:unhideWhenUsed="1"/>
+    <w:lsdException w:name="Block Text" w:semiHidden="1" w:unhideWhenUsed="1"/>
+    <w:lsdException w:name="Hyperlink" w:semiHidden="1" w:unhideWhenUsed="1"/>
+    <w:lsdException w:name="FollowedHyperlink" w:semiHidden="1" w:unhideWhenUsed="1"/>
+    <w:lsdException w:name="Strong" w:uiPriority="22" w:qFormat="1"/>
+    <w:lsdException w:name="Emphasis" w:uiPriority="20" w:qFormat="1"/>
+    <w:lsdException w:name="Document Map" w:semiHidden="1" w:unhideWhenUsed="1"/>
+    <w:lsdException w:name="Plain Text" w:semiHidden="1" w:unhideWhenUsed="1"/>
+    <w:lsdException w:name="E-mail Signature" w:semiHidden="1" w:unhideWhenUsed="1"/>
+    <w:lsdException w:name="HTML Top of Form" w:semiHidden="1" w:unhideWhenUsed="1"/>
+    <w:lsdException w:name="HTML Bottom of Form" w:semiHidden="1" w:unhideWhenUsed="1"/>
+    <w:lsdException w:name="Normal (Web)" w:semiHidden="1" w:unhideWhenUsed="1"/>
+    <w:lsdException w:name="HTML Acronym" w:semiHidden="1" w:unhideWhenUsed="1"/>
+    <w:lsdException w:name="HTML Address" w:semiHidden="1" w:unhideWhenUsed="1"/>
+    <w:lsdException w:name="HTML Cite" w:semiHidden="1" w:unhideWhenUsed="1"/>
+    <w:lsdException w:name="HTML Code" w:semiHidden="1" w:unhideWhenUsed="1"/>
+    <w:lsdException w:name="HTML Definition" w:semiHidden="1" w:unhideWhenUsed="1"/>
+    <w:lsdException w:name="HTML Keyboard" w:semiHidden="1" w:unhideWhenUsed="1"/>
+    <w:lsdException w:name="HTML Preformatted" w:semiHidden="1" w:unhideWhenUsed="1"/>
+    <w:lsdException w:name="HTML Sample" w:semiHidden="1" w:unhideWhenUsed="1"/>
+    <w:lsdException w:name="HTML Typewriter" w:semiHidden="1" w:unhideWhenUsed="1"/>
+    <w:lsdException w:name="HTML Variable" w:semiHidden="1" w:unhideWhenUsed="1"/>
+    <w:lsdException w:name="Normal Table" w:semiHidden="1" w:unhideWhenUsed="1"/>
+    <w:lsdException w:name="annotation subject" w:semiHidden="1" w:unhideWhenUsed="1"/>
+    <w:lsdException w:name="No List" w:semiHidden="1" w:unhideWhenUsed="1"/>
+    <w:lsdException w:name="Outline List 1" w:semiHidden="1" w:unhideWhenUsed="1"/>
+    <w:lsdException w:name="Outline List 2" w:semiHidden="1" w:unhideWhenUsed="1"/>
+    <w:lsdException w:name="Outline List 3" w:semiHidden="1" w:unhideWhenUsed="1"/>
+    <w:lsdException w:name="Table Simple 1" w:semiHidden="1" w:unhideWhenUsed="1"/>
+    <w:lsdException w:name="Table Simple 2" w:semiHidden="1" w:unhideWhenUsed="1"/>
+    <w:lsdException w:name="Table Simple 3" w:semiHidden="1" w:unhideWhenUsed="1"/>
+    <w:lsdException w:name="Table Classic 1" w:semiHidden="1" w:unhideWhenUsed="1"/>
+    <w:lsdException w:name="Table Classic 2" w:semiHidden="1" w:unhideWhenUsed="1"/>
+    <w:lsdException w:name="Table Classic 3" w:semiHidden="1" w:unhideWhenUsed="1"/>
+    <w:lsdException w:name="Table Classic 4" w:semiHidden="1" w:unhideWhenUsed="1"/>
+    <w:lsdException w:name="Table Colorful 1" w:semiHidden="1" w:unhideWhenUsed="1"/>
+    <w:lsdException w:name="Table Colorful 2" w:semiHidden="1" w:unhideWhenUsed="1"/>
+    <w:lsdException w:name="Table Colorful 3" w:semiHidden="1" w:unhideWhenUsed="1"/>
+    <w:lsdException w:name="Table Columns 1" w:semiHidden="1" w:unhideWhenUsed="1"/>
+    <w:lsdException w:name="Table Columns 2" w:semiHidden="1" w:unhideWhenUsed="1"/>
+    <w:lsdException w:name="Table Columns 3" w:semiHidden="1" w:unhideWhenUsed="1"/>
+    <w:lsdException w:name="Table Columns 4" w:semiHidden="1" w:unhideWhenUsed="1"/>
+    <w:lsdException w:name="Table Columns 5" w:semiHidden="1" w:unhideWhenUsed="1"/>
+    <w:lsdException w:name="Table Grid 1" w:semiHidden="1" w:unhideWhenUsed="1"/>
+    <w:lsdException w:name="Table Grid 2" w:semiHidden="1" w:unhideWhenUsed="1"/>
+    <w:lsdException w:name="Table Grid 3" w:semiHidden="1" w:unhideWhenUsed="1"/>
+    <w:lsdException w:name="Table Grid 4" w:semiHidden="1" w:unhideWhenUsed="1"/>
+    <w:lsdException w:name="Table Grid 5" w:semiHidden="1" w:unhideWhenUsed="1"/>
+    <w:lsdException w:name="Table Grid 6" w:semiHidden="1" w:unhideWhenUsed="1"/>
+    <w:lsdException w:name="Table Grid 7" w:semiHidden="1" w:unhideWhenUsed="1"/>
+    <w:lsdException w:name="Table Grid 8" w:semiHidden="1" w:unhideWhenUsed="1"/>
+    <w:lsdException w:name="Table List 1" w:semiHidden="1" w:unhideWhenUsed="1"/>
+    <w:lsdException w:name="Table List 2" w:semiHidden="1" w:unhideWhenUsed="1"/>
+    <w:lsdException w:name="Table List 3" w:semiHidden="1" w:unhideWhenUsed="1"/>
+    <w:lsdException w:name="Table List 4" w:semiHidden="1" w:unhideWhenUsed="1"/>
+    <w:lsdException w:name="Table List 5" w:semiHidden="1" w:unhideWhenUsed="1"/>
+    <w:lsdException w:name="Table List 6" w:semiHidden="1" w:unhideWhenUsed="1"/>
+    <w:lsdException w:name="Table List 7" w:semiHidden="1" w:unhideWhenUsed="1"/>
+    <w:lsdException w:name="Table List 8" w:semiHidden="1" w:unhideWhenUsed="1"/>
+    <w:lsdException w:name="Table 3D effects 1" w:semiHidden="1" w:unhideWhenUsed="1"/>
+    <w:lsdException w:name="Table 3D effects 2" w:semiHidden="1" w:unhideWhenUsed="1"/>
+    <w:lsdException w:name="Table 3D effects 3" w:semiHidden="1" w:unhideWhenUsed="1"/>
+    <w:lsdException w:name="Table Contemporary" w:semiHidden="1" w:unhideWhenUsed="1"/>
+    <w:lsdException w:name="Table Elegant" w:semiHidden="1" w:unhideWhenUsed="1"/>
+    <w:lsdException w:name="Table Professional" w:semiHidden="1" w:unhideWhenUsed="1"/>
+    <w:lsdException w:name="Table Subtle 1" w:semiHidden="1" w:unhideWhenUsed="1"/>
+    <w:lsdException w:name="Table Subtle 2" w:semiHidden="1" w:unhideWhenUsed="1"/>
+    <w:lsdException w:name="Table Web 1" w:semiHidden="1" w:unhideWhenUsed="1"/>
+    <w:lsdException w:name="Table Web 2" w:semiHidden="1" w:unhideWhenUsed="1"/>
+    <w:lsdException w:name="Table Web 3" w:semiHidden="1" w:unhideWhenUsed="1"/>
+    <w:lsdException w:name="Balloon Text" w:semiHidden="1" w:unhideWhenUsed="1"/>
+    <w:lsdException w:name="Table Grid" w:uiPriority="59"/>
+    <w:lsdException w:name="Table Theme" w:semiHidden="1" w:unhideWhenUsed="1"/>
+    <w:lsdException w:name="Placeholder Text" w:semiHidden="1"/>
+    <w:lsdException w:name="No Spacing" w:uiPriority="1" w:qFormat="1"/>
+    <w:lsdException w:name="Light Shading" w:uiPriority="60"/>
+    <w:lsdException w:name="Light List" w:uiPriority="61"/>
+    <w:lsdException w:name="Light Grid" w:uiPriority="62"/>
+    <w:lsdException w:name="Medium Shading 1" w:uiPriority="63"/>
+    <w:lsdException w:name="Medium Shading 2" w:uiPriority="64"/>
+    <w:lsdException w:name="Medium List 1" w:uiPriority="65"/>
+    <w:lsdException w:name="Medium List 2" w:uiPriority="66"/>
+    <w:lsdException w:name="Medium Grid 1" w:uiPriority="67"/>
+    <w:lsdException w:name="Medium Grid 2" w:uiPriority="68"/>
+    <w:lsdException w:name="Medium Grid 3" w:uiPriority="69"/>
+    <w:lsdException w:name="Dark List" w:uiPriority="70"/>
+    <w:lsdException w:name="Colorful Shading" w:uiPriority="71"/>
+    <w:lsdException w:name="Colorful List" w:uiPriority="72"/>
+    <w:lsdException w:name="Colorful Grid" w:uiPriority="73"/>
+    <w:lsdException w:name="Light Shading Accent 1" w:uiPriority="60"/>
+    <w:lsdException w:name="Light List Accent 1" w:uiPriority="61"/>
+    <w:lsdException w:name="Light Grid Accent 1" w:uiPriority="62"/>
+    <w:lsdException w:name="Medium Shading 1 Accent 1" w:uiPriority="63"/>
+    <w:lsdException w:name="Medium Shading 2 Accent 1" w:uiPriority="64"/>
+    <w:lsdException w:name="Medium List 1 Accent 1" w:uiPriority="65"/>
+    <w:lsdException w:name="Revision" w:semiHidden="1"/>
+    <w:lsdException w:name="List Paragraph" w:uiPriority="34" w:qFormat="1"/>
+    <w:lsdException w:name="Quote" w:uiPriority="29" w:qFormat="1"/>
+    <w:lsdException w:name="Intense Quote" w:uiPriority="30" w:qFormat="1"/>
+    <w:lsdException w:name="Medium List 2 Accent 1" w:uiPriority="66"/>
+    <w:lsdException w:name="Medium Grid 1 Accent 1" w:uiPriority="67"/>
+    <w:lsdException w:name="Medium Grid 2 Accent 1" w:uiPriority="68"/>
+    <w:lsdException w:name="Medium Grid 3 Accent 1" w:uiPriority="69"/>
+    <w:lsdException w:name="Dark List Accent 1" w:uiPriority="70"/>
+    <w:lsdException w:name="Colorful Shading Accent 1" w:uiPriority="71"/>
+    <w:lsdException w:name="Colorful List Accent 1" w:uiPriority="72"/>
+    <w:lsdException w:name="Colorful Grid Accent 1" w:uiPriority="73"/>
+    <w:lsdException w:name="Light Shading Accent 2" w:uiPriority="60"/>
+    <w:lsdException w:name="Light List Accent 2" w:uiPriority="61"/>
+    <w:lsdException w:name="Light Grid Accent 2" w:uiPriority="62"/>
+    <w:lsdException w:name="Medium Shading 1 Accent 2" w:uiPriority="63"/>
+    <w:lsdException w:name="Medium Shading 2 Accent 2" w:uiPriority="64"/>
+    <w:lsdException w:name="Medium List 1 Accent 2" w:uiPriority="65"/>
+    <w:lsdException w:name="Medium List 2 Accent 2" w:uiPriority="66"/>
+    <w:lsdException w:name="Medium Grid 1 Accent 2" w:uiPriority="67"/>
+    <w:lsdException w:name="Medium Grid 2 Accent 2" w:uiPriority="68"/>
+    <w:lsdException w:name="Medium Grid 3 Accent 2" w:uiPriority="69"/>
+    <w:lsdException w:name="Dark List Accent 2" w:uiPriority="70"/>
+    <w:lsdException w:name="Colorful Shading Accent 2" w:uiPriority="71"/>
+    <w:lsdException w:name="Colorful List Accent 2" w:uiPriority="72"/>
+    <w:lsdException w:name="Colorful Grid Accent 2" w:uiPriority="73"/>
+    <w:lsdException w:name="Light Shading Accent 3" w:uiPriority="60"/>
+    <w:lsdException w:name="Light List Accent 3" w:uiPriority="61"/>
+    <w:lsdException w:name="Light Grid Accent 3" w:uiPriority="62"/>
+    <w:lsdException w:name="Medium Shading 1 Accent 3" w:uiPriority="63"/>
+    <w:lsdException w:name="Medium Shading 2 Accent 3" w:uiPriority="64"/>
+    <w:lsdException w:name="Medium List 1 Accent 3" w:uiPriority="65"/>
+    <w:lsdException w:name="Medium List 2 Accent 3" w:uiPriority="66"/>
+    <w:lsdException w:name="Medium Grid 1 Accent 3" w:uiPriority="67"/>
+    <w:lsdException w:name="Medium Grid 2 Accent 3" w:uiPriority="68"/>
+    <w:lsdException w:name="Medium Grid 3 Accent 3" w:uiPriority="69"/>
+    <w:lsdException w:name="Dark List Accent 3" w:uiPriority="70"/>
+    <w:lsdException w:name="Colorful Shading Accent 3" w:uiPriority="71"/>
+    <w:lsdException w:name="Colorful List Accent 3" w:uiPriority="72"/>
+    <w:lsdException w:name="Colorful Grid Accent 3" w:uiPriority="73"/>
+    <w:lsdException w:name="Light Shading Accent 4" w:uiPriority="60"/>
+    <w:lsdException w:name="Light List Accent 4" w:uiPriority="61"/>
+    <w:lsdException w:name="Light Grid Accent 4" w:uiPriority="62"/>
+    <w:lsdException w:name="Medium Shading 1 Accent 4" w:uiPriority="63"/>
+    <w:lsdException w:name="Medium Shading 2 Accent 4" w:uiPriority="64"/>
+    <w:lsdException w:name="Medium List 1 Accent 4" w:uiPriority="65"/>
+    <w:lsdException w:name="Medium List 2 Accent 4" w:uiPriority="66"/>
+    <w:lsdException w:name="Medium Grid 1 Accent 4" w:uiPriority="67"/>
+    <w:lsdException w:name="Medium Grid 2 Accent 4" w:uiPriority="68"/>
+    <w:lsdException w:name="Medium Grid 3 Accent 4" w:uiPriority="69"/>
+    <w:lsdException w:name="Dark List Accent 4" w:uiPriority="70"/>
+    <w:lsdException w:name="Colorful Shading Accent 4" w:uiPriority="71"/>
+    <w:lsdException w:name="Colorful List Accent 4" w:uiPriority="72"/>
+    <w:lsdException w:name="Colorful Grid Accent 4" w:uiPriority="73"/>
+    <w:lsdException w:name="Light Shading Accent 5" w:uiPriority="60"/>
+    <w:lsdException w:name="Light List Accent 5" w:uiPriority="61"/>
+    <w:lsdException w:name="Light Grid Accent 5" w:uiPriority="62"/>
+    <w:lsdException w:name="Medium Shading 1 Accent 5" w:uiPriority="63"/>
+    <w:lsdException w:name="Medium Shading 2 Accent 5" w:uiPriority="64"/>
+    <w:lsdException w:name="Medium List 1 Accent 5" w:uiPriority="65"/>
+    <w:lsdException w:name="Medium List 2 Accent 5" w:uiPriority="66"/>
+    <w:lsdException w:name="Medium Grid 1 Accent 5" w:uiPriority="67"/>
+    <w:lsdException w:name="Medium Grid 2 Accent 5" w:uiPriority="68"/>
+    <w:lsdException w:name="Medium Grid 3 Accent 5" w:uiPriority="69"/>
+    <w:lsdException w:name="Dark List Accent 5" w:uiPriority="70"/>
+    <w:lsdException w:name="Colorful Shading Accent 5" w:uiPriority="71"/>
+    <w:lsdException w:name="Colorful List Accent 5" w:uiPriority="72"/>
+    <w:lsdException w:name="Colorful Grid Accent 5" w:uiPriority="73"/>
+    <w:lsdException w:name="Light Shading Accent 6" w:uiPriority="60"/>
+    <w:lsdException w:name="Light List Accent 6" w:uiPriority="61"/>
+    <w:lsdException w:name="Light Grid Accent 6" w:uiPriority="62"/>
+    <w:lsdException w:name="Medium Shading 1 Accent 6" w:uiPriority="63"/>
+    <w:lsdException w:name="Medium Shading 2 Accent 6" w:uiPriority="64"/>
+    <w:lsdException w:name="Medium List 1 Accent 6" w:uiPriority="65"/>
+    <w:lsdException w:name="Medium List 2 Accent 6" w:uiPriority="66"/>
+    <w:lsdException w:name="Medium Grid 1 Accent 6" w:uiPriority="67"/>
+    <w:lsdException w:name="Medium Grid 2 Accent 6" w:uiPriority="68"/>
+    <w:lsdException w:name="Medium Grid 3 Accent 6" w:uiPriority="69"/>
+    <w:lsdException w:name="Dark List Accent 6" w:uiPriority="70"/>
+    <w:lsdException w:name="Colorful Shading Accent 6" w:uiPriority="71"/>
+    <w:lsdException w:name="Colorful List Accent 6" w:uiPriority="72"/>
+    <w:lsdException w:name="Colorful Grid Accent 6" w:uiPriority="73"/>
+    <w:lsdException w:name="Subtle Emphasis" w:uiPriority="19" w:qFormat="1"/>
+    <w:lsdException w:name="Intense Emphasis" w:uiPriority="21" w:qFormat="1"/>
+    <w:lsdException w:name="Subtle Reference" w:uiPriority="31" w:qFormat="1"/>
+    <w:lsdException w:name="Intense Reference" w:uiPriority="32" w:qFormat="1"/>
+    <w:lsdException w:name="Book Title" w:uiPriority="33" w:qFormat="1"/>
+    <w:lsdException w:name="Bibliography" w:semiHidden="1" w:uiPriority="37" w:unhideWhenUsed="1"/>
+    <w:lsdException w:name="TOC Heading" w:semiHidden="1" w:uiPriority="39" w:unhideWhenUsed="1" w:qFormat="1"/>
+    <w:lsdException w:name="Plain Table 1" w:uiPriority="41"/>
+    <w:lsdException w:name="Plain Table 2" w:uiPriority="42"/>
+    <w:lsdException w:name="Plain Table 3" w:uiPriority="43"/>
+    <w:lsdException w:name="Plain Table 4" w:uiPriority="44"/>
+    <w:lsdException w:name="Plain Table 5" w:uiPriority="45"/>
+    <w:lsdException w:name="Grid Table Light" w:uiPriority="40"/>
+    <w:lsdException w:name="Grid Table 1 Light" w:uiPriority="46"/>
+    <w:lsdException w:name="Grid Table 2" w:uiPriority="47"/>
+    <w:lsdException w:name="Grid Table 3" w:uiPriority="48"/>
+    <w:lsdException w:name="Grid Table 4" w:uiPriority="49"/>
+    <w:lsdException w:name="Grid Table 5 Dark" w:uiPriority="50"/>
+    <w:lsdException w:name="Grid Table 6 Colorful" w:uiPriority="51"/>
+    <w:lsdException w:name="Grid Table 7 Colorful" w:uiPriority="52"/>
+    <w:lsdException w:name="Grid Table 1 Light Accent 1" w:uiPriority="46"/>
+    <w:lsdException w:name="Grid Table 2 Accent 1" w:uiPriority="47"/>
+    <w:lsdException w:name="Grid Table 3 Accent 1" w:uiPriority="48"/>
+    <w:lsdException w:name="Grid Table 4 Accent 1" w:uiPriority="49"/>
+    <w:lsdException w:name="Grid Table 5 Dark Accent 1" w:uiPriority="50"/>
+    <w:lsdException w:name="Grid Table 6 Colorful Accent 1" w:uiPriority="51"/>
+    <w:lsdException w:name="Grid Table 7 Colorful Accent 1" w:uiPriority="52"/>
+    <w:lsdException w:name="Grid Table 1 Light Accent 2" w:uiPriority="46"/>
+    <w:lsdException w:name="Grid Table 2 Accent 2" w:uiPriority="47"/>
+    <w:lsdException w:name="Grid Table 3 Accent 2" w:uiPriority="48"/>
+    <w:lsdException w:name="Grid Table 4 Accent 2" w:uiPriority="49"/>
+    <w:lsdException w:name="Grid Table 5 Dark Accent 2" w:uiPriority="50"/>
+    <w:lsdException w:name="Grid Table 6 Colorful Accent 2" w:uiPriority="51"/>
+    <w:lsdException w:name="Grid Table 7 Colorful Accent 2" w:uiPriority="52"/>
+    <w:lsdException w:name="Grid Table 1 Light Accent 3" w:uiPriority="46"/>
+    <w:lsdException w:name="Grid Table 2 Accent 3" w:uiPriority="47"/>
+    <w:lsdException w:name="Grid Table 3 Accent 3" w:uiPriority="48"/>
+    <w:lsdException w:name="Grid Table 4 Accent 3" w:uiPriority="49"/>
+    <w:lsdException w:name="Grid Table 5 Dark Accent 3" w:uiPriority="50"/>
+    <w:lsdException w:name="Grid Table 6 Colorful Accent 3" w:uiPriority="51"/>
+    <w:lsdException w:name="Grid Table 7 Colorful Accent 3" w:uiPriority="52"/>
+    <w:lsdException w:name="Grid Table 1 Light Accent 4" w:uiPriority="46"/>
+    <w:lsdException w:name="Grid Table 2 Accent 4" w:uiPriority="47"/>
+    <w:lsdException w:name="Grid Table 3 Accent 4" w:uiPriority="48"/>
+    <w:lsdException w:name="Grid Table 4 Accent 4" w:uiPriority="49"/>
+    <w:lsdException w:name="Grid Table 5 Dark Accent 4" w:uiPriority="50"/>
+    <w:lsdException w:name="Grid Table 6 Colorful Accent 4" w:uiPriority="51"/>
+    <w:lsdException w:name="Grid Table 7 Colorful Accent 4" w:uiPriority="52"/>
+    <w:lsdException w:name="Grid Table 1 Light Accent 5" w:uiPriority="46"/>
+    <w:lsdException w:name="Grid Table 2 Accent 5" w:uiPriority="47"/>
+    <w:lsdException w:name="Grid Table 3 Accent 5" w:uiPriority="48"/>
+    <w:lsdException w:name="Grid Table 4 Accent 5" w:uiPriority="49"/>
+    <w:lsdException w:name="Grid Table 5 Dark Accent 5" w:uiPriority="50"/>
+    <w:lsdException w:name="Grid Table 6 Colorful Accent 5" w:uiPriority="51"/>
+    <w:lsdException w:name="Grid Table 7 Colorful Accent 5" w:uiPriority="52"/>
+    <w:lsdException w:name="Grid Table 1 Light Accent 6" w:uiPriority="46"/>
+    <w:lsdException w:name="Grid Table 2 Accent 6" w:uiPriority="47"/>
+    <w:lsdException w:name="Grid Table 3 Accent 6" w:uiPriority="48"/>
+    <w:lsdException w:name="Grid Table 4 Accent 6" w:uiPriority="49"/>
+    <w:lsdException w:name="Grid Table 5 Dark Accent 6" w:uiPriority="50"/>
+    <w:lsdException w:name="Grid Table 6 Colorful Accent 6" w:uiPriority="51"/>
+    <w:lsdException w:name="Grid Table 7 Colorful Accent 6" w:uiPriority="52"/>
+    <w:lsdException w:name="List Table 1 Light" w:uiPriority="46"/>
+    <w:lsdException w:name="List Table 2" w:uiPriority="47"/>
+    <w:lsdException w:name="List Table 3" w:uiPriority="48"/>
+    <w:lsdException w:name="List Table 4" w:uiPriority="49"/>
+    <w:lsdException w:name="List Table 5 Dark" w:uiPriority="50"/>
+    <w:lsdException w:name="List Table 6 Colorful" w:uiPriority="51"/>
+    <w:lsdException w:name="List Table 7 Colorful" w:uiPriority="52"/>
+    <w:lsdException w:name="List Table 1 Light Accent 1" w:uiPriority="46"/>
+    <w:lsdException w:name="List Table 2 Accent 1" w:uiPriority="47"/>
+    <w:lsdException w:name="List Table 3 Accent 1" w:uiPriority="48"/>
+    <w:lsdException w:name="List Table 4 Accent 1" w:uiPriority="49"/>
+    <w:lsdException w:name="List Table 5 Dark Accent 1" w:uiPriority="50"/>
+    <w:lsdException w:name="List Table 6 Colorful Accent 1" w:uiPriority="51"/>
+    <w:lsdException w:name="List Table 7 Colorful Accent 1" w:uiPriority="52"/>
+    <w:lsdException w:name="List Table 1 Light Accent 2" w:uiPriority="46"/>
+    <w:lsdException w:name="List Table 2 Accent 2" w:uiPriority="47"/>
+    <w:lsdException w:name="List Table 3 Accent 2" w:uiPriority="48"/>
+    <w:lsdException w:name="List Table 4 Accent 2" w:uiPriority="49"/>
+    <w:lsdException w:name="List Table 5 Dark Accent 2" w:uiPriority="50"/>
+    <w:lsdException w:name="List Table 6 Colorful Accent 2" w:uiPriority="51"/>
+    <w:lsdException w:name="List Table 7 Colorful Accent 2" w:uiPriority="52"/>
+    <w:lsdException w:name="List Table 1 Light Accent 3" w:uiPriority="46"/>
+    <w:lsdException w:name="List Table 2 Accent 3" w:uiPriority="47"/>
+    <w:lsdException w:name="List Table 3 Accent 3" w:uiPriority="48"/>
+    <w:lsdException w:name="List Table 4 Accent 3" w:uiPriority="49"/>
+    <w:lsdException w:name="List Table 5 Dark Accent 3" w:uiPriority="50"/>
+    <w:lsdException w:name="List Table 6 Colorful Accent 3" w:uiPriority="51"/>
+    <w:lsdException w:name="List Table 7 Colorful Accent 3" w:uiPriority="52"/>
+    <w:lsdException w:name="List Table 1 Light Accent 4" w:uiPriority="46"/>
+    <w:lsdException w:name="List Table 2 Accent 4" w:uiPriority="47"/>
+    <w:lsdException w:name="List Table 3 Accent 4" w:uiPriority="48"/>
+    <w:lsdException w:name="List Table 4 Accent 4" w:uiPriority="49"/>
+    <w:lsdException w:name="List Table 5 Dark Accent 4" w:uiPriority="50"/>
+    <w:lsdException w:name="List Table 6 Colorful Accent 4" w:uiPriority="51"/>
+    <w:lsdException w:name="List Table 7 Colorful Accent 4" w:uiPriority="52"/>
+    <w:lsdException w:name="List Table 1 Light Accent 5" w:uiPriority="46"/>
+    <w:lsdException w:name="List Table 2 Accent 5" w:uiPriority="47"/>
+    <w:lsdException w:name="List Table 3 Accent 5" w:uiPriority="48"/>
+    <w:lsdException w:name="List Table 4 Accent 5" w:uiPriority="49"/>
+    <w:lsdException w:name="List Table 5 Dark Accent 5" w:uiPriority="50"/>
+    <w:lsdException w:name="List Table 6 Colorful Accent 5" w:uiPriority="51"/>
+    <w:lsdException w:name="List Table 7 Colorful Accent 5" w:uiPriority="52"/>
+    <w:lsdException w:name="List Table 1 Light Accent 6" w:uiPriority="46"/>
+    <w:lsdException w:name="List Table 2 Accent 6" w:uiPriority="47"/>
+    <w:lsdException w:name="List Table 3 Accent 6" w:uiPriority="48"/>
+    <w:lsdException w:name="List Table 4 Accent 6" w:uiPriority="49"/>
+    <w:lsdException w:name="List Table 5 Dark Accent 6" w:uiPriority="50"/>
+    <w:lsdException w:name="List Table 6 Colorful Accent 6" w:uiPriority="51"/>
+    <w:lsdException w:name="List Table 7 Colorful Accent 6" w:uiPriority="52"/>
   </w:latentStyles>
   <w:style w:type="paragraph" w:default="1" w:styleId="Normal">
     <w:name w:val="Normal"/>

</xml_diff>